<commit_message>
Update tests unitaires module consumer
</commit_message>
<xml_diff>
--- a/doc/Rapport_Erreurs.docx
+++ b/doc/Rapport_Erreurs.docx
@@ -124,355 +124,48 @@
           <w:szCs w:val="24"/>
           <w:u w:val="single"/>
         </w:rPr>
-        <w:t>Package com.dummy.myerp.model.bean.comptabilite</w:t>
-      </w:r>
-    </w:p>
-    <w:p>
-      <w:pPr>
-        <w:jc w:val="both"/>
-        <w:rPr>
-          <w:rFonts w:ascii="Segoe UI" w:hAnsi="Segoe UI" w:cs="Segoe UI"/>
-          <w:sz w:val="20"/>
-          <w:szCs w:val="20"/>
-          <w:u w:val="single"/>
-        </w:rPr>
-      </w:pPr>
-      <w:r>
-        <w:rPr>
-          <w:rFonts w:ascii="Segoe UI" w:hAnsi="Segoe UI" w:cs="Segoe UI"/>
-          <w:sz w:val="20"/>
-          <w:szCs w:val="20"/>
-          <w:u w:val="single"/>
-        </w:rPr>
-        <w:t xml:space="preserve">Classe </w:t>
-      </w:r>
-      <w:r>
-        <w:rPr>
-          <w:rFonts w:ascii="Segoe UI" w:hAnsi="Segoe UI" w:cs="Segoe UI"/>
-          <w:sz w:val="20"/>
-          <w:szCs w:val="20"/>
-          <w:u w:val="single"/>
-        </w:rPr>
-        <w:t>CompteComptable :</w:t>
-      </w:r>
-    </w:p>
-    <w:p>
-      <w:pPr>
-        <w:jc w:val="both"/>
-        <w:rPr>
-          <w:rFonts w:ascii="Segoe UI" w:hAnsi="Segoe UI" w:cs="Segoe UI"/>
-          <w:sz w:val="20"/>
-          <w:szCs w:val="20"/>
-        </w:rPr>
-      </w:pPr>
-      <w:r>
-        <w:rPr>
-          <w:rFonts w:ascii="Segoe UI" w:hAnsi="Segoe UI" w:cs="Segoe UI"/>
-          <w:sz w:val="20"/>
-          <w:szCs w:val="20"/>
-        </w:rPr>
-        <w:t xml:space="preserve">Suppression des constructeurs </w:t>
-      </w:r>
-      <w:r>
+        <w:t>Package com.dummy.myerp.business.impl</w:t>
+      </w:r>
+    </w:p>
+    <w:p>
+      <w:pPr>
+        <w:jc w:val="both"/>
+        <w:rPr>
+          <w:rFonts w:ascii="Segoe UI" w:hAnsi="Segoe UI" w:cs="Segoe UI"/>
+          <w:sz w:val="20"/>
+          <w:szCs w:val="20"/>
+          <w:u w:val="single"/>
+        </w:rPr>
+      </w:pPr>
+      <w:r>
+        <w:rPr>
+          <w:rFonts w:ascii="Segoe UI" w:hAnsi="Segoe UI" w:cs="Segoe UI"/>
+          <w:sz w:val="20"/>
+          <w:szCs w:val="20"/>
+          <w:u w:val="single"/>
+        </w:rPr>
+        <w:t>Classe BusinessProxyImpl :</w:t>
+      </w:r>
+    </w:p>
+    <w:p>
+      <w:pPr>
         <w:rPr>
           <w:rFonts w:ascii="Segoe UI" w:hAnsi="Segoe UI" w:cs="Segoe UI"/>
           <w:b/>
-          <w:sz w:val="20"/>
-          <w:szCs w:val="20"/>
-        </w:rPr>
-        <w:t>public CompteComptable()</w:t>
-      </w:r>
-      <w:r>
-        <w:rPr>
-          <w:rFonts w:ascii="Segoe UI" w:hAnsi="Segoe UI" w:cs="Segoe UI"/>
-          <w:sz w:val="20"/>
-          <w:szCs w:val="20"/>
-        </w:rPr>
-        <w:t xml:space="preserve"> et </w:t>
-      </w:r>
+          <w:color w:val="FF0000"/>
+          <w:sz w:val="20"/>
+          <w:szCs w:val="20"/>
+        </w:rPr>
+      </w:pPr>
       <w:r>
         <w:rPr>
           <w:rFonts w:ascii="Segoe UI" w:hAnsi="Segoe UI" w:cs="Segoe UI"/>
           <w:b/>
-          <w:sz w:val="20"/>
-          <w:szCs w:val="20"/>
-        </w:rPr>
-        <w:t>public CompteComptable(Integer pNumero)</w:t>
-      </w:r>
-      <w:r>
-        <w:rPr>
-          <w:rFonts w:ascii="Segoe UI" w:hAnsi="Segoe UI" w:cs="Segoe UI"/>
-          <w:sz w:val="20"/>
-          <w:szCs w:val="20"/>
-        </w:rPr>
-        <w:t xml:space="preserve"> car le champ libelle doit tjrs être renseigné</w:t>
-      </w:r>
-      <w:r>
-        <w:rPr>
-          <w:rFonts w:ascii="Segoe UI" w:hAnsi="Segoe UI" w:cs="Segoe UI"/>
-          <w:sz w:val="20"/>
-          <w:szCs w:val="20"/>
-        </w:rPr>
-        <w:t xml:space="preserve">. </w:t>
-      </w:r>
-    </w:p>
-    <w:p>
-      <w:pPr>
-        <w:jc w:val="both"/>
-        <w:rPr>
-          <w:rFonts w:ascii="Segoe UI" w:hAnsi="Segoe UI" w:cs="Segoe UI"/>
-          <w:sz w:val="20"/>
-          <w:szCs w:val="20"/>
-        </w:rPr>
-      </w:pPr>
-      <w:r>
-        <w:rPr>
-          <w:rFonts w:ascii="Segoe UI" w:hAnsi="Segoe UI" w:cs="Segoe UI"/>
-          <w:sz w:val="20"/>
-          <w:szCs w:val="20"/>
-        </w:rPr>
-        <w:t>Ajout du test de nullité pour la méthode</w:t>
-      </w:r>
-      <w:r>
-        <w:rPr>
-          <w:rFonts w:ascii="Segoe UI" w:hAnsi="Segoe UI" w:cs="Segoe UI"/>
-          <w:sz w:val="20"/>
-          <w:szCs w:val="20"/>
-        </w:rPr>
-        <w:t xml:space="preserve"> </w:t>
-      </w:r>
-      <w:r>
-        <w:rPr>
-          <w:rFonts w:ascii="Segoe UI" w:hAnsi="Segoe UI" w:cs="Segoe UI"/>
-          <w:b/>
-          <w:sz w:val="20"/>
-          <w:szCs w:val="20"/>
-        </w:rPr>
-        <w:t>public static CompteComptable getByNumero</w:t>
-      </w:r>
-      <w:r>
-        <w:rPr>
-          <w:rFonts w:ascii="Segoe UI" w:hAnsi="Segoe UI" w:cs="Segoe UI"/>
-          <w:b/>
-          <w:sz w:val="20"/>
-          <w:szCs w:val="20"/>
-        </w:rPr>
-        <w:t>()</w:t>
-      </w:r>
-    </w:p>
-    <w:p>
-      <w:pPr>
-        <w:jc w:val="both"/>
-        <w:rPr>
-          <w:rFonts w:ascii="Segoe UI" w:hAnsi="Segoe UI" w:cs="Segoe UI"/>
-          <w:sz w:val="20"/>
-          <w:szCs w:val="20"/>
-          <w:u w:val="single"/>
-        </w:rPr>
-      </w:pPr>
-      <w:r>
-        <w:rPr>
-          <w:rFonts w:ascii="Segoe UI" w:hAnsi="Segoe UI" w:cs="Segoe UI"/>
-          <w:sz w:val="20"/>
-          <w:szCs w:val="20"/>
-          <w:u w:val="single"/>
-        </w:rPr>
-        <w:t>Classe EcritureComptable :</w:t>
-      </w:r>
-    </w:p>
-    <w:p>
-      <w:pPr>
-        <w:jc w:val="both"/>
-        <w:rPr>
-          <w:rFonts w:ascii="Segoe UI" w:hAnsi="Segoe UI" w:cs="Segoe UI"/>
-          <w:sz w:val="20"/>
-          <w:szCs w:val="20"/>
-        </w:rPr>
-      </w:pPr>
-      <w:r>
-        <w:rPr>
-          <w:rFonts w:ascii="Segoe UI" w:hAnsi="Segoe UI" w:cs="Segoe UI"/>
-          <w:sz w:val="20"/>
-          <w:szCs w:val="20"/>
-        </w:rPr>
-        <w:t xml:space="preserve">Correction au niveau de la méthode </w:t>
-      </w:r>
-      <w:r>
-        <w:rPr>
-          <w:rFonts w:ascii="Segoe UI" w:hAnsi="Segoe UI" w:cs="Segoe UI"/>
-          <w:b/>
-          <w:sz w:val="20"/>
-          <w:szCs w:val="20"/>
-        </w:rPr>
-        <w:t>public BigDecimal getTotalCredit()</w:t>
-      </w:r>
-      <w:r>
-        <w:rPr>
-          <w:rFonts w:ascii="Segoe UI" w:hAnsi="Segoe UI" w:cs="Segoe UI"/>
-          <w:sz w:val="20"/>
-          <w:szCs w:val="20"/>
-        </w:rPr>
-        <w:t>. Pour le bean, on fait appel à getCredit() au lieu de getDebit().</w:t>
-      </w:r>
-    </w:p>
-    <w:p>
-      <w:pPr>
-        <w:jc w:val="both"/>
-        <w:rPr>
-          <w:rFonts w:ascii="Segoe UI" w:hAnsi="Segoe UI" w:cs="Segoe UI"/>
-          <w:sz w:val="20"/>
-          <w:szCs w:val="20"/>
-        </w:rPr>
-      </w:pPr>
-      <w:r>
-        <w:rPr>
-          <w:rFonts w:ascii="Segoe UI" w:hAnsi="Segoe UI" w:cs="Segoe UI"/>
-          <w:sz w:val="20"/>
-          <w:szCs w:val="20"/>
-        </w:rPr>
-        <w:t xml:space="preserve">Correction au niveau de la méthode </w:t>
-      </w:r>
-      <w:r>
-        <w:rPr>
-          <w:rFonts w:ascii="Segoe UI" w:hAnsi="Segoe UI" w:cs="Segoe UI"/>
-          <w:b/>
-          <w:sz w:val="20"/>
-          <w:szCs w:val="20"/>
-        </w:rPr>
-        <w:t>public boolean isEquilibree().</w:t>
-      </w:r>
-      <w:r>
-        <w:rPr>
-          <w:rFonts w:ascii="Segoe UI" w:hAnsi="Segoe UI" w:cs="Segoe UI"/>
-          <w:sz w:val="20"/>
-          <w:szCs w:val="20"/>
-        </w:rPr>
-        <w:t xml:space="preserve"> Remplacement de la méthode equals par la méthode compareTo.</w:t>
-      </w:r>
-    </w:p>
-    <w:p>
-      <w:pPr>
-        <w:jc w:val="both"/>
-        <w:rPr>
-          <w:rFonts w:ascii="Segoe UI" w:hAnsi="Segoe UI" w:cs="Segoe UI"/>
-          <w:sz w:val="20"/>
-          <w:szCs w:val="20"/>
-        </w:rPr>
-      </w:pPr>
-      <w:r>
-        <w:rPr>
-          <w:rFonts w:ascii="Segoe UI" w:hAnsi="Segoe UI" w:cs="Segoe UI"/>
-          <w:sz w:val="20"/>
-          <w:szCs w:val="20"/>
-        </w:rPr>
-        <w:t xml:space="preserve">Correction du pattern pour la variable reference : </w:t>
-      </w:r>
-      <w:r>
-        <w:rPr>
-          <w:rFonts w:ascii="Segoe UI" w:hAnsi="Segoe UI" w:cs="Segoe UI"/>
-          <w:sz w:val="20"/>
-          <w:szCs w:val="20"/>
-        </w:rPr>
-        <w:t>remplacement du pattern "\\d{1,5}-\\d{4}/\\d{5}" par "\\w{1,5}-\\d{4}/\\d{5}"</w:t>
-      </w:r>
-      <w:r>
-        <w:rPr>
-          <w:rFonts w:ascii="Segoe UI" w:hAnsi="Segoe UI" w:cs="Segoe UI"/>
-          <w:sz w:val="20"/>
-          <w:szCs w:val="20"/>
-        </w:rPr>
-        <w:t xml:space="preserve"> </w:t>
-      </w:r>
-      <w:r>
-        <w:rPr>
-          <w:rFonts w:ascii="Segoe UI" w:hAnsi="Segoe UI" w:cs="Segoe UI"/>
-          <w:sz w:val="20"/>
-          <w:szCs w:val="20"/>
-        </w:rPr>
-        <w:t>et ajout de l'annotation @NotNull</w:t>
-      </w:r>
-      <w:r>
-        <w:rPr>
-          <w:rFonts w:ascii="Segoe UI" w:hAnsi="Segoe UI" w:cs="Segoe UI"/>
-          <w:sz w:val="20"/>
-          <w:szCs w:val="20"/>
-        </w:rPr>
-        <w:t>.</w:t>
-      </w:r>
-    </w:p>
-    <w:p>
-      <w:pPr>
-        <w:jc w:val="both"/>
-        <w:rPr>
-          <w:rFonts w:ascii="Segoe UI" w:hAnsi="Segoe UI" w:cs="Segoe UI"/>
-          <w:sz w:val="20"/>
-          <w:szCs w:val="20"/>
-          <w:u w:val="single"/>
-        </w:rPr>
-      </w:pPr>
-      <w:r>
-        <w:rPr>
-          <w:rFonts w:ascii="Segoe UI" w:hAnsi="Segoe UI" w:cs="Segoe UI"/>
-          <w:sz w:val="20"/>
-          <w:szCs w:val="20"/>
-          <w:u w:val="single"/>
-        </w:rPr>
-        <w:t xml:space="preserve">Classe JournalComptable : </w:t>
-      </w:r>
-    </w:p>
-    <w:p>
-      <w:pPr>
-        <w:jc w:val="both"/>
-        <w:rPr>
-          <w:rFonts w:ascii="Segoe UI" w:hAnsi="Segoe UI" w:cs="Segoe UI"/>
-          <w:b/>
-          <w:sz w:val="20"/>
-          <w:szCs w:val="20"/>
-        </w:rPr>
-      </w:pPr>
-      <w:r>
-        <w:rPr>
-          <w:rFonts w:ascii="Segoe UI" w:hAnsi="Segoe UI" w:cs="Segoe UI"/>
-          <w:sz w:val="20"/>
-          <w:szCs w:val="20"/>
-        </w:rPr>
-        <w:t xml:space="preserve">Ajout du test de nullité pour la méthode </w:t>
-      </w:r>
-      <w:r>
-        <w:rPr>
-          <w:rFonts w:ascii="Segoe UI" w:hAnsi="Segoe UI" w:cs="Segoe UI"/>
-          <w:b/>
-          <w:sz w:val="20"/>
-          <w:szCs w:val="20"/>
-        </w:rPr>
-        <w:t>public static JournalComptable getByCode()</w:t>
-      </w:r>
-    </w:p>
-    <w:p>
-      <w:pPr>
-        <w:jc w:val="both"/>
-        <w:rPr>
-          <w:rFonts w:ascii="Segoe UI" w:hAnsi="Segoe UI" w:cs="Segoe UI"/>
-          <w:sz w:val="20"/>
-          <w:szCs w:val="20"/>
-        </w:rPr>
-      </w:pPr>
-      <w:r>
-        <w:rPr>
-          <w:rFonts w:ascii="Segoe UI" w:hAnsi="Segoe UI" w:cs="Segoe UI"/>
-          <w:sz w:val="20"/>
-          <w:szCs w:val="20"/>
-        </w:rPr>
-        <w:t xml:space="preserve">Suppression du constructeur par défaut </w:t>
-      </w:r>
-      <w:r>
-        <w:rPr>
-          <w:rFonts w:ascii="Segoe UI" w:hAnsi="Segoe UI" w:cs="Segoe UI"/>
-          <w:b/>
-          <w:sz w:val="20"/>
-          <w:szCs w:val="20"/>
-        </w:rPr>
-        <w:t>public JournalComptable()</w:t>
+          <w:color w:val="FF0000"/>
+          <w:sz w:val="20"/>
+          <w:szCs w:val="20"/>
+        </w:rPr>
+        <w:t>Si daoProxy est null, on lève une exception.</w:t>
       </w:r>
     </w:p>
     <w:p>
@@ -492,15 +185,383 @@
           <w:szCs w:val="24"/>
           <w:u w:val="single"/>
         </w:rPr>
-        <w:t>Package</w:t>
-      </w:r>
-      <w:r>
+        <w:t>Package com.dummy.myerp.model.bean.comptabilite</w:t>
+      </w:r>
+    </w:p>
+    <w:p>
+      <w:pPr>
+        <w:jc w:val="both"/>
+        <w:rPr>
+          <w:rFonts w:ascii="Segoe UI" w:hAnsi="Segoe UI" w:cs="Segoe UI"/>
+          <w:sz w:val="20"/>
+          <w:szCs w:val="20"/>
+          <w:u w:val="single"/>
+        </w:rPr>
+      </w:pPr>
+      <w:r>
+        <w:rPr>
+          <w:rFonts w:ascii="Segoe UI" w:hAnsi="Segoe UI" w:cs="Segoe UI"/>
+          <w:sz w:val="20"/>
+          <w:szCs w:val="20"/>
+          <w:u w:val="single"/>
+        </w:rPr>
+        <w:t xml:space="preserve">Classe </w:t>
+      </w:r>
+      <w:r>
+        <w:rPr>
+          <w:rFonts w:ascii="Segoe UI" w:hAnsi="Segoe UI" w:cs="Segoe UI"/>
+          <w:sz w:val="20"/>
+          <w:szCs w:val="20"/>
+          <w:u w:val="single"/>
+        </w:rPr>
+        <w:t>CompteComptable :</w:t>
+      </w:r>
+    </w:p>
+    <w:p>
+      <w:pPr>
+        <w:jc w:val="both"/>
+        <w:rPr>
+          <w:rFonts w:ascii="Segoe UI" w:hAnsi="Segoe UI" w:cs="Segoe UI"/>
+          <w:sz w:val="20"/>
+          <w:szCs w:val="20"/>
+        </w:rPr>
+      </w:pPr>
+      <w:r>
+        <w:rPr>
+          <w:rFonts w:ascii="Segoe UI" w:hAnsi="Segoe UI" w:cs="Segoe UI"/>
+          <w:sz w:val="20"/>
+          <w:szCs w:val="20"/>
+        </w:rPr>
+        <w:t xml:space="preserve">Suppression des constructeurs </w:t>
+      </w:r>
+      <w:r>
+        <w:rPr>
+          <w:rFonts w:ascii="Segoe UI" w:hAnsi="Segoe UI" w:cs="Segoe UI"/>
+          <w:b/>
+          <w:sz w:val="20"/>
+          <w:szCs w:val="20"/>
+        </w:rPr>
+        <w:t>public CompteComptable()</w:t>
+      </w:r>
+      <w:r>
+        <w:rPr>
+          <w:rFonts w:ascii="Segoe UI" w:hAnsi="Segoe UI" w:cs="Segoe UI"/>
+          <w:sz w:val="20"/>
+          <w:szCs w:val="20"/>
+        </w:rPr>
+        <w:t xml:space="preserve"> et </w:t>
+      </w:r>
+      <w:r>
+        <w:rPr>
+          <w:rFonts w:ascii="Segoe UI" w:hAnsi="Segoe UI" w:cs="Segoe UI"/>
+          <w:b/>
+          <w:sz w:val="20"/>
+          <w:szCs w:val="20"/>
+        </w:rPr>
+        <w:t>public CompteComptable(Integer pNumero)</w:t>
+      </w:r>
+      <w:r>
+        <w:rPr>
+          <w:rFonts w:ascii="Segoe UI" w:hAnsi="Segoe UI" w:cs="Segoe UI"/>
+          <w:sz w:val="20"/>
+          <w:szCs w:val="20"/>
+        </w:rPr>
+        <w:t xml:space="preserve"> car le champ libelle doit tjrs être renseigné</w:t>
+      </w:r>
+      <w:r>
+        <w:rPr>
+          <w:rFonts w:ascii="Segoe UI" w:hAnsi="Segoe UI" w:cs="Segoe UI"/>
+          <w:sz w:val="20"/>
+          <w:szCs w:val="20"/>
+        </w:rPr>
+        <w:t xml:space="preserve">. </w:t>
+      </w:r>
+    </w:p>
+    <w:p>
+      <w:pPr>
+        <w:jc w:val="both"/>
+        <w:rPr>
+          <w:rFonts w:ascii="Segoe UI" w:hAnsi="Segoe UI" w:cs="Segoe UI"/>
+          <w:sz w:val="20"/>
+          <w:szCs w:val="20"/>
+        </w:rPr>
+      </w:pPr>
+      <w:r>
+        <w:rPr>
+          <w:rFonts w:ascii="Segoe UI" w:hAnsi="Segoe UI" w:cs="Segoe UI"/>
+          <w:sz w:val="20"/>
+          <w:szCs w:val="20"/>
+        </w:rPr>
+        <w:t>Ajout du test de nullité pour la méthode</w:t>
+      </w:r>
+      <w:r>
+        <w:rPr>
+          <w:rFonts w:ascii="Segoe UI" w:hAnsi="Segoe UI" w:cs="Segoe UI"/>
+          <w:sz w:val="20"/>
+          <w:szCs w:val="20"/>
+        </w:rPr>
+        <w:t xml:space="preserve"> </w:t>
+      </w:r>
+      <w:r>
+        <w:rPr>
+          <w:rFonts w:ascii="Segoe UI" w:hAnsi="Segoe UI" w:cs="Segoe UI"/>
+          <w:b/>
+          <w:sz w:val="20"/>
+          <w:szCs w:val="20"/>
+        </w:rPr>
+        <w:t>public static CompteComptable getByNumero</w:t>
+      </w:r>
+      <w:r>
+        <w:rPr>
+          <w:rFonts w:ascii="Segoe UI" w:hAnsi="Segoe UI" w:cs="Segoe UI"/>
+          <w:b/>
+          <w:sz w:val="20"/>
+          <w:szCs w:val="20"/>
+        </w:rPr>
+        <w:t>()</w:t>
+      </w:r>
+    </w:p>
+    <w:p>
+      <w:pPr>
+        <w:jc w:val="both"/>
+        <w:rPr>
+          <w:rFonts w:ascii="Segoe UI" w:hAnsi="Segoe UI" w:cs="Segoe UI"/>
+          <w:sz w:val="20"/>
+          <w:szCs w:val="20"/>
+          <w:u w:val="single"/>
+        </w:rPr>
+      </w:pPr>
+      <w:r>
+        <w:rPr>
+          <w:rFonts w:ascii="Segoe UI" w:hAnsi="Segoe UI" w:cs="Segoe UI"/>
+          <w:sz w:val="20"/>
+          <w:szCs w:val="20"/>
+          <w:u w:val="single"/>
+        </w:rPr>
+        <w:t>Classe EcritureComptable :</w:t>
+      </w:r>
+    </w:p>
+    <w:p>
+      <w:pPr>
+        <w:jc w:val="both"/>
+        <w:rPr>
+          <w:rFonts w:ascii="Segoe UI" w:hAnsi="Segoe UI" w:cs="Segoe UI"/>
+          <w:sz w:val="20"/>
+          <w:szCs w:val="20"/>
+        </w:rPr>
+      </w:pPr>
+      <w:r>
+        <w:rPr>
+          <w:rFonts w:ascii="Segoe UI" w:hAnsi="Segoe UI" w:cs="Segoe UI"/>
+          <w:sz w:val="20"/>
+          <w:szCs w:val="20"/>
+        </w:rPr>
+        <w:t xml:space="preserve">Correction au niveau de la méthode </w:t>
+      </w:r>
+      <w:r>
+        <w:rPr>
+          <w:rFonts w:ascii="Segoe UI" w:hAnsi="Segoe UI" w:cs="Segoe UI"/>
+          <w:b/>
+          <w:sz w:val="20"/>
+          <w:szCs w:val="20"/>
+        </w:rPr>
+        <w:t>public BigDecimal getTotalCredit()</w:t>
+      </w:r>
+      <w:r>
+        <w:rPr>
+          <w:rFonts w:ascii="Segoe UI" w:hAnsi="Segoe UI" w:cs="Segoe UI"/>
+          <w:sz w:val="20"/>
+          <w:szCs w:val="20"/>
+        </w:rPr>
+        <w:t>. Pour le bean, on fait appel à getCredit() au lieu de getDebit().</w:t>
+      </w:r>
+    </w:p>
+    <w:p>
+      <w:pPr>
+        <w:jc w:val="both"/>
+        <w:rPr>
+          <w:rFonts w:ascii="Segoe UI" w:hAnsi="Segoe UI" w:cs="Segoe UI"/>
+          <w:sz w:val="20"/>
+          <w:szCs w:val="20"/>
+        </w:rPr>
+      </w:pPr>
+      <w:r>
+        <w:rPr>
+          <w:rFonts w:ascii="Segoe UI" w:hAnsi="Segoe UI" w:cs="Segoe UI"/>
+          <w:sz w:val="20"/>
+          <w:szCs w:val="20"/>
+        </w:rPr>
+        <w:t xml:space="preserve">Correction au niveau de la méthode </w:t>
+      </w:r>
+      <w:r>
+        <w:rPr>
+          <w:rFonts w:ascii="Segoe UI" w:hAnsi="Segoe UI" w:cs="Segoe UI"/>
+          <w:b/>
+          <w:sz w:val="20"/>
+          <w:szCs w:val="20"/>
+        </w:rPr>
+        <w:t>public boolean isEquilibree().</w:t>
+      </w:r>
+      <w:r>
+        <w:rPr>
+          <w:rFonts w:ascii="Segoe UI" w:hAnsi="Segoe UI" w:cs="Segoe UI"/>
+          <w:sz w:val="20"/>
+          <w:szCs w:val="20"/>
+        </w:rPr>
+        <w:t xml:space="preserve"> Remplacement de la méthode equals par la méthode compareTo.</w:t>
+      </w:r>
+    </w:p>
+    <w:p>
+      <w:pPr>
+        <w:jc w:val="both"/>
+        <w:rPr>
+          <w:rFonts w:ascii="Segoe UI" w:hAnsi="Segoe UI" w:cs="Segoe UI"/>
+          <w:sz w:val="20"/>
+          <w:szCs w:val="20"/>
+        </w:rPr>
+      </w:pPr>
+      <w:r>
+        <w:rPr>
+          <w:rFonts w:ascii="Segoe UI" w:hAnsi="Segoe UI" w:cs="Segoe UI"/>
+          <w:sz w:val="20"/>
+          <w:szCs w:val="20"/>
+        </w:rPr>
+        <w:t xml:space="preserve">Correction du pattern pour la variable reference : </w:t>
+      </w:r>
+      <w:r>
+        <w:rPr>
+          <w:rFonts w:ascii="Segoe UI" w:hAnsi="Segoe UI" w:cs="Segoe UI"/>
+          <w:sz w:val="20"/>
+          <w:szCs w:val="20"/>
+        </w:rPr>
+        <w:t>remplacement du pattern "\\d{1,5}-\\d{4}/\\d{5}" par "\\w{1,5}-\\d{4}/\\d{5}"</w:t>
+      </w:r>
+      <w:r>
+        <w:rPr>
+          <w:rFonts w:ascii="Segoe UI" w:hAnsi="Segoe UI" w:cs="Segoe UI"/>
+          <w:sz w:val="20"/>
+          <w:szCs w:val="20"/>
+        </w:rPr>
+        <w:t xml:space="preserve"> </w:t>
+      </w:r>
+      <w:r>
+        <w:rPr>
+          <w:rFonts w:ascii="Segoe UI" w:hAnsi="Segoe UI" w:cs="Segoe UI"/>
+          <w:sz w:val="20"/>
+          <w:szCs w:val="20"/>
+        </w:rPr>
+        <w:t>et ajout de l'annotation @NotNull</w:t>
+      </w:r>
+      <w:r>
+        <w:rPr>
+          <w:rFonts w:ascii="Segoe UI" w:hAnsi="Segoe UI" w:cs="Segoe UI"/>
+          <w:sz w:val="20"/>
+          <w:szCs w:val="20"/>
+        </w:rPr>
+        <w:t>.</w:t>
+      </w:r>
+    </w:p>
+    <w:p>
+      <w:pPr>
+        <w:jc w:val="both"/>
+        <w:rPr>
+          <w:rFonts w:ascii="Segoe UI" w:hAnsi="Segoe UI" w:cs="Segoe UI"/>
+          <w:sz w:val="20"/>
+          <w:szCs w:val="20"/>
+          <w:u w:val="single"/>
+        </w:rPr>
+      </w:pPr>
+      <w:r>
+        <w:rPr>
+          <w:rFonts w:ascii="Segoe UI" w:hAnsi="Segoe UI" w:cs="Segoe UI"/>
+          <w:sz w:val="20"/>
+          <w:szCs w:val="20"/>
+          <w:u w:val="single"/>
+        </w:rPr>
+        <w:t xml:space="preserve">Classe JournalComptable : </w:t>
+      </w:r>
+    </w:p>
+    <w:p>
+      <w:pPr>
+        <w:jc w:val="both"/>
+        <w:rPr>
+          <w:rFonts w:ascii="Segoe UI" w:hAnsi="Segoe UI" w:cs="Segoe UI"/>
+          <w:b/>
+          <w:sz w:val="20"/>
+          <w:szCs w:val="20"/>
+        </w:rPr>
+      </w:pPr>
+      <w:r>
+        <w:rPr>
+          <w:rFonts w:ascii="Segoe UI" w:hAnsi="Segoe UI" w:cs="Segoe UI"/>
+          <w:sz w:val="20"/>
+          <w:szCs w:val="20"/>
+        </w:rPr>
+        <w:t xml:space="preserve">Ajout du test de nullité pour la méthode </w:t>
+      </w:r>
+      <w:r>
+        <w:rPr>
+          <w:rFonts w:ascii="Segoe UI" w:hAnsi="Segoe UI" w:cs="Segoe UI"/>
+          <w:b/>
+          <w:sz w:val="20"/>
+          <w:szCs w:val="20"/>
+        </w:rPr>
+        <w:t>public static JournalComptable getByCode()</w:t>
+      </w:r>
+    </w:p>
+    <w:p>
+      <w:pPr>
+        <w:jc w:val="both"/>
+        <w:rPr>
+          <w:rFonts w:ascii="Segoe UI" w:hAnsi="Segoe UI" w:cs="Segoe UI"/>
+          <w:sz w:val="20"/>
+          <w:szCs w:val="20"/>
+        </w:rPr>
+      </w:pPr>
+      <w:r>
+        <w:rPr>
+          <w:rFonts w:ascii="Segoe UI" w:hAnsi="Segoe UI" w:cs="Segoe UI"/>
+          <w:sz w:val="20"/>
+          <w:szCs w:val="20"/>
+        </w:rPr>
+        <w:t xml:space="preserve">Suppression du constructeur par défaut </w:t>
+      </w:r>
+      <w:r>
+        <w:rPr>
+          <w:rFonts w:ascii="Segoe UI" w:hAnsi="Segoe UI" w:cs="Segoe UI"/>
+          <w:b/>
+          <w:sz w:val="20"/>
+          <w:szCs w:val="20"/>
+        </w:rPr>
+        <w:t>public JournalComptable()</w:t>
+      </w:r>
+    </w:p>
+    <w:p>
+      <w:pPr>
+        <w:jc w:val="both"/>
         <w:rPr>
           <w:rFonts w:ascii="Segoe UI" w:hAnsi="Segoe UI" w:cs="Segoe UI"/>
           <w:sz w:val="24"/>
           <w:szCs w:val="24"/>
           <w:u w:val="single"/>
         </w:rPr>
+      </w:pPr>
+      <w:r>
+        <w:rPr>
+          <w:rFonts w:ascii="Segoe UI" w:hAnsi="Segoe UI" w:cs="Segoe UI"/>
+          <w:sz w:val="24"/>
+          <w:szCs w:val="24"/>
+          <w:u w:val="single"/>
+        </w:rPr>
+        <w:t>Package</w:t>
+      </w:r>
+      <w:r>
+        <w:rPr>
+          <w:rFonts w:ascii="Segoe UI" w:hAnsi="Segoe UI" w:cs="Segoe UI"/>
+          <w:sz w:val="24"/>
+          <w:szCs w:val="24"/>
+          <w:u w:val="single"/>
+        </w:rPr>
         <w:t xml:space="preserve"> com.dummy.myerp.consumer.dao.impl.db.rowmapper.comptabilite</w:t>
       </w:r>
     </w:p>
@@ -701,25 +762,7 @@
           <w:szCs w:val="20"/>
           <w:u w:val="single"/>
         </w:rPr>
-        <w:t xml:space="preserve">Ajout de la classe </w:t>
-      </w:r>
-      <w:r>
-        <w:rPr>
-          <w:rFonts w:ascii="Segoe UI" w:hAnsi="Segoe UI" w:cs="Segoe UI"/>
-          <w:sz w:val="20"/>
-          <w:szCs w:val="20"/>
-          <w:u w:val="single"/>
-        </w:rPr>
-        <w:t>SequenceEcritureComptable</w:t>
-      </w:r>
-      <w:r>
-        <w:rPr>
-          <w:rFonts w:ascii="Segoe UI" w:hAnsi="Segoe UI" w:cs="Segoe UI"/>
-          <w:sz w:val="20"/>
-          <w:szCs w:val="20"/>
-          <w:u w:val="single"/>
-        </w:rPr>
-        <w:t>RM</w:t>
+        <w:t>Ajout de la classe SequenceEcritureComptableRM</w:t>
       </w:r>
       <w:r>
         <w:rPr>
@@ -730,73 +773,123 @@
         </w:rPr>
         <w:t>.</w:t>
       </w:r>
+    </w:p>
+    <w:p>
+      <w:pPr>
+        <w:jc w:val="both"/>
+        <w:rPr>
+          <w:rFonts w:ascii="Segoe UI" w:hAnsi="Segoe UI" w:cs="Segoe UI"/>
+          <w:sz w:val="24"/>
+          <w:szCs w:val="24"/>
+          <w:u w:val="single"/>
+        </w:rPr>
+      </w:pPr>
+      <w:r>
+        <w:rPr>
+          <w:rFonts w:ascii="Segoe UI" w:hAnsi="Segoe UI" w:cs="Segoe UI"/>
+          <w:sz w:val="24"/>
+          <w:szCs w:val="24"/>
+          <w:u w:val="single"/>
+        </w:rPr>
+        <w:t>Package</w:t>
+      </w:r>
+      <w:r>
+        <w:rPr>
+          <w:rFonts w:ascii="Segoe UI" w:hAnsi="Segoe UI" w:cs="Segoe UI"/>
+          <w:sz w:val="24"/>
+          <w:szCs w:val="24"/>
+          <w:u w:val="single"/>
+        </w:rPr>
+        <w:t xml:space="preserve"> </w:t>
+      </w:r>
+      <w:r>
+        <w:rPr>
+          <w:rFonts w:ascii="Segoe UI" w:hAnsi="Segoe UI" w:cs="Segoe UI"/>
+          <w:sz w:val="24"/>
+          <w:szCs w:val="24"/>
+          <w:u w:val="single"/>
+        </w:rPr>
+        <w:t>com.dummy.myerp.consumer.db</w:t>
+      </w:r>
+      <w:r>
+        <w:rPr>
+          <w:rFonts w:ascii="Segoe UI" w:hAnsi="Segoe UI" w:cs="Segoe UI"/>
+          <w:sz w:val="24"/>
+          <w:szCs w:val="24"/>
+          <w:u w:val="single"/>
+        </w:rPr>
+        <w:t> :</w:t>
+      </w:r>
+    </w:p>
+    <w:p>
+      <w:pPr>
+        <w:jc w:val="both"/>
+        <w:rPr>
+          <w:rFonts w:ascii="Segoe UI" w:hAnsi="Segoe UI" w:cs="Segoe UI"/>
+          <w:sz w:val="20"/>
+          <w:szCs w:val="20"/>
+          <w:u w:val="single"/>
+        </w:rPr>
+      </w:pPr>
+      <w:r>
+        <w:rPr>
+          <w:rFonts w:ascii="Segoe UI" w:hAnsi="Segoe UI" w:cs="Segoe UI"/>
+          <w:sz w:val="20"/>
+          <w:szCs w:val="20"/>
+          <w:u w:val="single"/>
+        </w:rPr>
+        <w:t>Classe</w:t>
+      </w:r>
+      <w:r>
+        <w:rPr>
+          <w:rFonts w:ascii="Segoe UI" w:hAnsi="Segoe UI" w:cs="Segoe UI"/>
+          <w:sz w:val="20"/>
+          <w:szCs w:val="20"/>
+          <w:u w:val="single"/>
+        </w:rPr>
+        <w:t xml:space="preserve"> </w:t>
+      </w:r>
+      <w:r>
+        <w:rPr>
+          <w:rFonts w:ascii="Segoe UI" w:hAnsi="Segoe UI" w:cs="Segoe UI"/>
+          <w:sz w:val="20"/>
+          <w:szCs w:val="20"/>
+          <w:u w:val="single"/>
+        </w:rPr>
+        <w:t>AbstractDbConsumer</w:t>
+      </w:r>
+      <w:r>
+        <w:rPr>
+          <w:rFonts w:ascii="Segoe UI" w:hAnsi="Segoe UI" w:cs="Segoe UI"/>
+          <w:sz w:val="20"/>
+          <w:szCs w:val="20"/>
+          <w:u w:val="single"/>
+        </w:rPr>
+        <w:t> :</w:t>
+      </w:r>
+    </w:p>
+    <w:p>
+      <w:pPr>
+        <w:jc w:val="both"/>
+        <w:rPr>
+          <w:rFonts w:ascii="Segoe UI" w:hAnsi="Segoe UI" w:cs="Segoe UI"/>
+          <w:sz w:val="20"/>
+          <w:szCs w:val="20"/>
+        </w:rPr>
+      </w:pPr>
+      <w:r>
+        <w:rPr>
+          <w:rFonts w:ascii="Segoe UI" w:hAnsi="Segoe UI" w:cs="Segoe UI"/>
+          <w:sz w:val="20"/>
+          <w:szCs w:val="20"/>
+        </w:rPr>
+        <w:t>Plusieurs corrections apportées à cette classe.</w:t>
+      </w:r>
+    </w:p>
+    <w:p>
       <w:bookmarkStart w:id="0" w:name="_GoBack"/>
       <w:bookmarkEnd w:id="0"/>
     </w:p>
-    <w:p>
-      <w:pPr>
-        <w:jc w:val="both"/>
-        <w:rPr>
-          <w:rFonts w:ascii="Segoe UI" w:hAnsi="Segoe UI" w:cs="Segoe UI"/>
-          <w:sz w:val="24"/>
-          <w:szCs w:val="24"/>
-          <w:u w:val="single"/>
-        </w:rPr>
-      </w:pPr>
-      <w:r>
-        <w:rPr>
-          <w:rFonts w:ascii="Segoe UI" w:hAnsi="Segoe UI" w:cs="Segoe UI"/>
-          <w:sz w:val="24"/>
-          <w:szCs w:val="24"/>
-          <w:u w:val="single"/>
-        </w:rPr>
-        <w:t>Package com.dummy.myerp.business.impl</w:t>
-      </w:r>
-    </w:p>
-    <w:p>
-      <w:pPr>
-        <w:jc w:val="both"/>
-        <w:rPr>
-          <w:rFonts w:ascii="Segoe UI" w:hAnsi="Segoe UI" w:cs="Segoe UI"/>
-          <w:sz w:val="20"/>
-          <w:szCs w:val="20"/>
-          <w:u w:val="single"/>
-        </w:rPr>
-      </w:pPr>
-      <w:r>
-        <w:rPr>
-          <w:rFonts w:ascii="Segoe UI" w:hAnsi="Segoe UI" w:cs="Segoe UI"/>
-          <w:sz w:val="20"/>
-          <w:szCs w:val="20"/>
-          <w:u w:val="single"/>
-        </w:rPr>
-        <w:t>Classe BusinessProxyImpl :</w:t>
-      </w:r>
-    </w:p>
-    <w:p>
-      <w:pPr>
-        <w:rPr>
-          <w:rFonts w:ascii="Segoe UI" w:hAnsi="Segoe UI" w:cs="Segoe UI"/>
-          <w:b/>
-          <w:color w:val="FF0000"/>
-          <w:sz w:val="20"/>
-          <w:szCs w:val="20"/>
-        </w:rPr>
-      </w:pPr>
-      <w:r>
-        <w:rPr>
-          <w:rFonts w:ascii="Segoe UI" w:hAnsi="Segoe UI" w:cs="Segoe UI"/>
-          <w:b/>
-          <w:color w:val="FF0000"/>
-          <w:sz w:val="20"/>
-          <w:szCs w:val="20"/>
-        </w:rPr>
-        <w:t>Si daoProxy est null, on lève une exception.</w:t>
-      </w:r>
-    </w:p>
-    <w:p/>
-    <w:p/>
-    <w:p/>
     <w:sectPr>
       <w:pgSz w:w="11906" w:h="16838"/>
       <w:pgMar w:top="1417" w:right="1417" w:bottom="1417" w:left="1417" w:header="708" w:footer="708" w:gutter="0"/>
@@ -1662,7 +1755,7 @@
 </file>
 
 <file path=customXml/itemProps1.xml><?xml version="1.0" encoding="utf-8"?>
-<ds:datastoreItem xmlns:ds="http://schemas.openxmlformats.org/officeDocument/2006/customXml" ds:itemID="{4281750F-0693-4117-88EB-FC6A7274D4DB}">
+<ds:datastoreItem xmlns:ds="http://schemas.openxmlformats.org/officeDocument/2006/customXml" ds:itemID="{936DF16F-1B5F-42F4-A366-A2409E3FA846}">
   <ds:schemaRefs>
     <ds:schemaRef ds:uri="http://schemas.openxmlformats.org/officeDocument/2006/bibliography"/>
   </ds:schemaRefs>

</xml_diff>

<commit_message>
Mise en place de Travis CI
</commit_message>
<xml_diff>
--- a/doc/Rapport_Erreurs.docx
+++ b/doc/Rapport_Erreurs.docx
@@ -45,6 +45,102 @@
         <w:jc w:val="both"/>
         <w:rPr>
           <w:rFonts w:ascii="Segoe UI" w:hAnsi="Segoe UI" w:cs="Segoe UI"/>
+          <w:sz w:val="24"/>
+          <w:szCs w:val="24"/>
+          <w:u w:val="single"/>
+        </w:rPr>
+      </w:pPr>
+      <w:r>
+        <w:rPr>
+          <w:rFonts w:ascii="Segoe UI" w:hAnsi="Segoe UI" w:cs="Segoe UI"/>
+          <w:sz w:val="24"/>
+          <w:szCs w:val="24"/>
+          <w:u w:val="single"/>
+        </w:rPr>
+        <w:t>Module myerp :</w:t>
+      </w:r>
+    </w:p>
+    <w:p>
+      <w:pPr>
+        <w:jc w:val="both"/>
+        <w:rPr>
+          <w:rFonts w:ascii="Segoe UI" w:hAnsi="Segoe UI" w:cs="Segoe UI"/>
+          <w:sz w:val="20"/>
+          <w:szCs w:val="20"/>
+        </w:rPr>
+      </w:pPr>
+      <w:r>
+        <w:rPr>
+          <w:rFonts w:ascii="Segoe UI" w:hAnsi="Segoe UI" w:cs="Segoe UI"/>
+          <w:sz w:val="20"/>
+          <w:szCs w:val="20"/>
+        </w:rPr>
+        <w:t>Fichier pom.xml</w:t>
+      </w:r>
+      <w:r>
+        <w:rPr>
+          <w:rFonts w:ascii="Segoe UI" w:hAnsi="Segoe UI" w:cs="Segoe UI"/>
+          <w:sz w:val="20"/>
+          <w:szCs w:val="20"/>
+        </w:rPr>
+        <w:t xml:space="preserve"> : Pour le plugin de test </w:t>
+      </w:r>
+      <w:r>
+        <w:rPr>
+          <w:rFonts w:ascii="Segoe UI" w:hAnsi="Segoe UI" w:cs="Segoe UI"/>
+          <w:sz w:val="20"/>
+          <w:szCs w:val="20"/>
+        </w:rPr>
+        <w:t>maven-surefire-plugin</w:t>
+      </w:r>
+      <w:r>
+        <w:rPr>
+          <w:rFonts w:ascii="Segoe UI" w:hAnsi="Segoe UI" w:cs="Segoe UI"/>
+          <w:sz w:val="20"/>
+          <w:szCs w:val="20"/>
+        </w:rPr>
+        <w:t xml:space="preserve">, ajout de l’encodage, sinon la commande </w:t>
+      </w:r>
+      <w:r>
+        <w:rPr>
+          <w:rFonts w:ascii="Segoe UI" w:hAnsi="Segoe UI" w:cs="Segoe UI"/>
+          <w:sz w:val="20"/>
+          <w:szCs w:val="20"/>
+        </w:rPr>
+        <w:t>mvn clean test -Ptest-business</w:t>
+      </w:r>
+      <w:r>
+        <w:rPr>
+          <w:rFonts w:ascii="Segoe UI" w:hAnsi="Segoe UI" w:cs="Segoe UI"/>
+          <w:sz w:val="20"/>
+          <w:szCs w:val="20"/>
+        </w:rPr>
+        <w:t xml:space="preserve"> lancée dans l’invite de commande donne des erreurs</w:t>
+      </w:r>
+      <w:r>
+        <w:rPr>
+          <w:rFonts w:ascii="Segoe UI" w:hAnsi="Segoe UI" w:cs="Segoe UI"/>
+          <w:sz w:val="20"/>
+          <w:szCs w:val="20"/>
+        </w:rPr>
+        <w:t xml:space="preserve"> inattendues</w:t>
+      </w:r>
+      <w:bookmarkStart w:id="0" w:name="_GoBack"/>
+      <w:bookmarkEnd w:id="0"/>
+      <w:r>
+        <w:rPr>
+          <w:rFonts w:ascii="Segoe UI" w:hAnsi="Segoe UI" w:cs="Segoe UI"/>
+          <w:sz w:val="20"/>
+          <w:szCs w:val="20"/>
+        </w:rPr>
+        <w:t>.</w:t>
+      </w:r>
+    </w:p>
+    <w:p>
+      <w:pPr>
+        <w:jc w:val="both"/>
+        <w:rPr>
+          <w:rFonts w:ascii="Segoe UI" w:hAnsi="Segoe UI" w:cs="Segoe UI"/>
           <w:noProof/>
           <w:sz w:val="24"/>
           <w:szCs w:val="24"/>
@@ -736,28 +832,6 @@
           <w:u w:val="single"/>
         </w:rPr>
       </w:pPr>
-    </w:p>
-    <w:p>
-      <w:pPr>
-        <w:jc w:val="both"/>
-        <w:rPr>
-          <w:rFonts w:ascii="Segoe UI" w:hAnsi="Segoe UI" w:cs="Segoe UI"/>
-          <w:sz w:val="24"/>
-          <w:szCs w:val="24"/>
-          <w:u w:val="single"/>
-        </w:rPr>
-      </w:pPr>
-    </w:p>
-    <w:p>
-      <w:pPr>
-        <w:jc w:val="both"/>
-        <w:rPr>
-          <w:rFonts w:ascii="Segoe UI" w:hAnsi="Segoe UI" w:cs="Segoe UI"/>
-          <w:sz w:val="24"/>
-          <w:szCs w:val="24"/>
-          <w:u w:val="single"/>
-        </w:rPr>
-      </w:pPr>
       <w:r>
         <w:rPr>
           <w:rFonts w:ascii="Segoe UI" w:hAnsi="Segoe UI" w:cs="Segoe UI"/>
@@ -960,8 +1034,6 @@
         </w:rPr>
         <w:t>.</w:t>
       </w:r>
-      <w:bookmarkStart w:id="0" w:name="_GoBack"/>
-      <w:bookmarkEnd w:id="0"/>
     </w:p>
     <w:p>
       <w:pPr>
@@ -1274,25 +1346,7 @@
           <w:szCs w:val="20"/>
           <w:u w:val="single"/>
         </w:rPr>
-        <w:t xml:space="preserve">Interface </w:t>
-      </w:r>
-      <w:r>
-        <w:rPr>
-          <w:rFonts w:ascii="Segoe UI" w:hAnsi="Segoe UI" w:cs="Segoe UI"/>
-          <w:sz w:val="20"/>
-          <w:szCs w:val="20"/>
-          <w:u w:val="single"/>
-        </w:rPr>
-        <w:t>ComptabiliteDao</w:t>
-      </w:r>
-      <w:r>
-        <w:rPr>
-          <w:rFonts w:ascii="Segoe UI" w:hAnsi="Segoe UI" w:cs="Segoe UI"/>
-          <w:sz w:val="20"/>
-          <w:szCs w:val="20"/>
-          <w:u w:val="single"/>
-        </w:rPr>
-        <w:t> :</w:t>
+        <w:t>Interface ComptabiliteDao :</w:t>
       </w:r>
     </w:p>
     <w:p>
@@ -2460,7 +2514,7 @@
 </file>
 
 <file path=customXml/itemProps1.xml><?xml version="1.0" encoding="utf-8"?>
-<ds:datastoreItem xmlns:ds="http://schemas.openxmlformats.org/officeDocument/2006/customXml" ds:itemID="{880F11D4-F85D-4E5A-9B43-310FFA19B8B8}">
+<ds:datastoreItem xmlns:ds="http://schemas.openxmlformats.org/officeDocument/2006/customXml" ds:itemID="{0D1B0335-5057-484F-B214-0AD7913A722B}">
   <ds:schemaRefs>
     <ds:schemaRef ds:uri="http://schemas.openxmlformats.org/officeDocument/2006/bibliography"/>
   </ds:schemaRefs>

</xml_diff>

<commit_message>
Update LF to CRLF Docker files.
</commit_message>
<xml_diff>
--- a/doc/Rapport_Erreurs.docx
+++ b/doc/Rapport_Erreurs.docx
@@ -75,15 +75,7 @@
           <w:sz w:val="20"/>
           <w:szCs w:val="20"/>
         </w:rPr>
-        <w:t>Fichier pom.xml</w:t>
-      </w:r>
-      <w:r>
-        <w:rPr>
-          <w:rFonts w:ascii="Segoe UI" w:hAnsi="Segoe UI" w:cs="Segoe UI"/>
-          <w:sz w:val="20"/>
-          <w:szCs w:val="20"/>
-        </w:rPr>
-        <w:t xml:space="preserve"> : Pour le plugin de test </w:t>
+        <w:t xml:space="preserve">Fichier pom.xml : Pour le plugin de test </w:t>
       </w:r>
       <w:r>
         <w:rPr>
@@ -124,6 +116,652 @@
           <w:szCs w:val="20"/>
         </w:rPr>
         <w:t xml:space="preserve"> inattendues</w:t>
+      </w:r>
+      <w:r>
+        <w:rPr>
+          <w:rFonts w:ascii="Segoe UI" w:hAnsi="Segoe UI" w:cs="Segoe UI"/>
+          <w:sz w:val="20"/>
+          <w:szCs w:val="20"/>
+        </w:rPr>
+        <w:t>.</w:t>
+      </w:r>
+    </w:p>
+    <w:p>
+      <w:pPr>
+        <w:jc w:val="both"/>
+        <w:rPr>
+          <w:rFonts w:ascii="Segoe UI" w:hAnsi="Segoe UI" w:cs="Segoe UI"/>
+          <w:noProof/>
+          <w:sz w:val="24"/>
+          <w:szCs w:val="24"/>
+          <w:u w:val="single"/>
+        </w:rPr>
+      </w:pPr>
+      <w:r>
+        <w:rPr>
+          <w:rFonts w:ascii="Segoe UI" w:hAnsi="Segoe UI" w:cs="Segoe UI"/>
+          <w:sz w:val="24"/>
+          <w:szCs w:val="24"/>
+          <w:u w:val="single"/>
+        </w:rPr>
+        <w:t xml:space="preserve">Module </w:t>
+      </w:r>
+      <w:r>
+        <w:rPr>
+          <w:rFonts w:ascii="Segoe UI" w:hAnsi="Segoe UI" w:cs="Segoe UI"/>
+          <w:noProof/>
+          <w:sz w:val="24"/>
+          <w:szCs w:val="24"/>
+          <w:u w:val="single"/>
+        </w:rPr>
+        <w:t>myerp</w:t>
+      </w:r>
+      <w:r>
+        <w:rPr>
+          <w:rFonts w:ascii="Segoe UI" w:hAnsi="Segoe UI" w:cs="Segoe UI"/>
+          <w:sz w:val="24"/>
+          <w:szCs w:val="24"/>
+          <w:u w:val="single"/>
+        </w:rPr>
+        <w:t xml:space="preserve"> et tous les sous-modules du projet</w:t>
+      </w:r>
+      <w:r>
+        <w:rPr>
+          <w:rFonts w:ascii="Segoe UI" w:hAnsi="Segoe UI" w:cs="Segoe UI"/>
+          <w:sz w:val="24"/>
+          <w:szCs w:val="24"/>
+          <w:u w:val="single"/>
+        </w:rPr>
+        <w:t xml:space="preserve"> : </w:t>
+      </w:r>
+    </w:p>
+    <w:p>
+      <w:pPr>
+        <w:jc w:val="both"/>
+        <w:rPr>
+          <w:rFonts w:ascii="Segoe UI" w:hAnsi="Segoe UI" w:cs="Segoe UI"/>
+          <w:sz w:val="20"/>
+          <w:szCs w:val="20"/>
+        </w:rPr>
+      </w:pPr>
+      <w:r>
+        <w:rPr>
+          <w:rFonts w:ascii="Segoe UI" w:hAnsi="Segoe UI" w:cs="Segoe UI"/>
+          <w:sz w:val="20"/>
+          <w:szCs w:val="20"/>
+        </w:rPr>
+        <w:t>Fichier pom.xml de chaque module : ajout de la dépendance vers mockito (en effet, le scope test est non transitif).</w:t>
+      </w:r>
+    </w:p>
+    <w:p>
+      <w:pPr>
+        <w:jc w:val="both"/>
+        <w:rPr>
+          <w:rFonts w:ascii="Segoe UI" w:hAnsi="Segoe UI" w:cs="Segoe UI"/>
+          <w:noProof/>
+          <w:sz w:val="24"/>
+          <w:szCs w:val="24"/>
+          <w:u w:val="single"/>
+        </w:rPr>
+      </w:pPr>
+      <w:r>
+        <w:rPr>
+          <w:rFonts w:ascii="Segoe UI" w:hAnsi="Segoe UI" w:cs="Segoe UI"/>
+          <w:sz w:val="24"/>
+          <w:szCs w:val="24"/>
+          <w:u w:val="single"/>
+        </w:rPr>
+        <w:t xml:space="preserve">Module </w:t>
+      </w:r>
+      <w:r>
+        <w:rPr>
+          <w:rFonts w:ascii="Segoe UI" w:hAnsi="Segoe UI" w:cs="Segoe UI"/>
+          <w:noProof/>
+          <w:sz w:val="24"/>
+          <w:szCs w:val="24"/>
+          <w:u w:val="single"/>
+        </w:rPr>
+        <w:t>myerp</w:t>
+      </w:r>
+      <w:r>
+        <w:rPr>
+          <w:rFonts w:ascii="Segoe UI" w:hAnsi="Segoe UI" w:cs="Segoe UI"/>
+          <w:noProof/>
+          <w:sz w:val="24"/>
+          <w:szCs w:val="24"/>
+          <w:u w:val="single"/>
+        </w:rPr>
+        <w:t xml:space="preserve"> et module consumer :</w:t>
+      </w:r>
+    </w:p>
+    <w:p>
+      <w:pPr>
+        <w:jc w:val="both"/>
+        <w:rPr>
+          <w:rFonts w:ascii="Segoe UI" w:hAnsi="Segoe UI" w:cs="Segoe UI"/>
+          <w:sz w:val="20"/>
+          <w:szCs w:val="20"/>
+        </w:rPr>
+      </w:pPr>
+      <w:r>
+        <w:rPr>
+          <w:rFonts w:ascii="Segoe UI" w:hAnsi="Segoe UI" w:cs="Segoe UI"/>
+          <w:sz w:val="20"/>
+          <w:szCs w:val="20"/>
+        </w:rPr>
+        <w:t>Ajout de la dépendance vers la base de données embarquée H2.</w:t>
+      </w:r>
+    </w:p>
+    <w:p>
+      <w:pPr>
+        <w:jc w:val="both"/>
+        <w:rPr>
+          <w:rFonts w:ascii="Segoe UI" w:hAnsi="Segoe UI" w:cs="Segoe UI"/>
+          <w:sz w:val="24"/>
+          <w:szCs w:val="24"/>
+          <w:u w:val="single"/>
+        </w:rPr>
+      </w:pPr>
+      <w:r>
+        <w:rPr>
+          <w:rFonts w:ascii="Segoe UI" w:hAnsi="Segoe UI" w:cs="Segoe UI"/>
+          <w:sz w:val="24"/>
+          <w:szCs w:val="24"/>
+          <w:u w:val="single"/>
+        </w:rPr>
+        <w:t>Package com.dummy.myerp.business.impl</w:t>
+      </w:r>
+      <w:r>
+        <w:rPr>
+          <w:rFonts w:ascii="Segoe UI" w:hAnsi="Segoe UI" w:cs="Segoe UI"/>
+          <w:sz w:val="24"/>
+          <w:szCs w:val="24"/>
+          <w:u w:val="single"/>
+        </w:rPr>
+        <w:t> :</w:t>
+      </w:r>
+    </w:p>
+    <w:p>
+      <w:pPr>
+        <w:jc w:val="both"/>
+        <w:rPr>
+          <w:rFonts w:ascii="Segoe UI" w:hAnsi="Segoe UI" w:cs="Segoe UI"/>
+          <w:sz w:val="20"/>
+          <w:szCs w:val="20"/>
+          <w:u w:val="single"/>
+        </w:rPr>
+      </w:pPr>
+      <w:r>
+        <w:rPr>
+          <w:rFonts w:ascii="Segoe UI" w:hAnsi="Segoe UI" w:cs="Segoe UI"/>
+          <w:sz w:val="20"/>
+          <w:szCs w:val="20"/>
+          <w:u w:val="single"/>
+        </w:rPr>
+        <w:t>Classe BusinessProxyImpl :</w:t>
+      </w:r>
+    </w:p>
+    <w:p>
+      <w:pPr>
+        <w:rPr>
+          <w:rFonts w:ascii="Segoe UI" w:hAnsi="Segoe UI" w:cs="Segoe UI"/>
+          <w:sz w:val="20"/>
+          <w:szCs w:val="20"/>
+        </w:rPr>
+      </w:pPr>
+      <w:r>
+        <w:rPr>
+          <w:rFonts w:ascii="Segoe UI" w:hAnsi="Segoe UI" w:cs="Segoe UI"/>
+          <w:sz w:val="20"/>
+          <w:szCs w:val="20"/>
+        </w:rPr>
+        <w:t>Si daoProxy est null, on lève une exception.</w:t>
+      </w:r>
+    </w:p>
+    <w:p>
+      <w:pPr>
+        <w:jc w:val="both"/>
+        <w:rPr>
+          <w:rFonts w:ascii="Segoe UI" w:hAnsi="Segoe UI" w:cs="Segoe UI"/>
+          <w:sz w:val="24"/>
+          <w:szCs w:val="24"/>
+          <w:u w:val="single"/>
+        </w:rPr>
+      </w:pPr>
+      <w:r>
+        <w:rPr>
+          <w:rFonts w:ascii="Segoe UI" w:hAnsi="Segoe UI" w:cs="Segoe UI"/>
+          <w:sz w:val="24"/>
+          <w:szCs w:val="24"/>
+          <w:u w:val="single"/>
+        </w:rPr>
+        <w:t>Package com.dummy.myerp.business.impl.manager</w:t>
+      </w:r>
+      <w:r>
+        <w:rPr>
+          <w:rFonts w:ascii="Segoe UI" w:hAnsi="Segoe UI" w:cs="Segoe UI"/>
+          <w:sz w:val="24"/>
+          <w:szCs w:val="24"/>
+          <w:u w:val="single"/>
+        </w:rPr>
+        <w:t> :</w:t>
+      </w:r>
+    </w:p>
+    <w:p>
+      <w:pPr>
+        <w:jc w:val="both"/>
+        <w:rPr>
+          <w:rFonts w:ascii="Segoe UI" w:hAnsi="Segoe UI" w:cs="Segoe UI"/>
+          <w:sz w:val="20"/>
+          <w:szCs w:val="20"/>
+          <w:u w:val="single"/>
+        </w:rPr>
+      </w:pPr>
+      <w:r>
+        <w:rPr>
+          <w:rFonts w:ascii="Segoe UI" w:hAnsi="Segoe UI" w:cs="Segoe UI"/>
+          <w:sz w:val="20"/>
+          <w:szCs w:val="20"/>
+          <w:u w:val="single"/>
+        </w:rPr>
+        <w:t>Classe ComptabiliteManagerImpl :</w:t>
+      </w:r>
+      <w:r>
+        <w:rPr>
+          <w:rFonts w:ascii="Segoe UI" w:hAnsi="Segoe UI" w:cs="Segoe UI"/>
+          <w:sz w:val="20"/>
+          <w:szCs w:val="20"/>
+          <w:u w:val="single"/>
+        </w:rPr>
+        <w:t xml:space="preserve"> </w:t>
+      </w:r>
+    </w:p>
+    <w:p>
+      <w:pPr>
+        <w:jc w:val="both"/>
+        <w:rPr>
+          <w:rFonts w:ascii="Segoe UI" w:hAnsi="Segoe UI" w:cs="Segoe UI"/>
+          <w:b/>
+          <w:color w:val="C00000"/>
+          <w:sz w:val="20"/>
+          <w:szCs w:val="20"/>
+        </w:rPr>
+      </w:pPr>
+      <w:r>
+        <w:rPr>
+          <w:rFonts w:ascii="Segoe UI" w:hAnsi="Segoe UI" w:cs="Segoe UI"/>
+          <w:color w:val="C00000"/>
+          <w:sz w:val="20"/>
+          <w:szCs w:val="20"/>
+        </w:rPr>
+        <w:t xml:space="preserve">Ajout du check du bean EcritureComptable dans la méthode </w:t>
+      </w:r>
+      <w:r>
+        <w:rPr>
+          <w:rFonts w:ascii="Segoe UI" w:hAnsi="Segoe UI" w:cs="Segoe UI"/>
+          <w:b/>
+          <w:color w:val="C00000"/>
+          <w:sz w:val="20"/>
+          <w:szCs w:val="20"/>
+        </w:rPr>
+        <w:t>public void updateEcritureComptable(EcritureComptable pEcritureComptable)</w:t>
+      </w:r>
+    </w:p>
+    <w:p>
+      <w:pPr>
+        <w:jc w:val="both"/>
+        <w:rPr>
+          <w:rFonts w:ascii="Segoe UI" w:hAnsi="Segoe UI" w:cs="Segoe UI"/>
+          <w:sz w:val="20"/>
+          <w:szCs w:val="20"/>
+        </w:rPr>
+      </w:pPr>
+      <w:r>
+        <w:rPr>
+          <w:rFonts w:ascii="Segoe UI" w:hAnsi="Segoe UI" w:cs="Segoe UI"/>
+          <w:sz w:val="20"/>
+          <w:szCs w:val="20"/>
+        </w:rPr>
+        <w:t xml:space="preserve">Implémentation de la méthode </w:t>
+      </w:r>
+      <w:r>
+        <w:rPr>
+          <w:rFonts w:ascii="Segoe UI" w:hAnsi="Segoe UI" w:cs="Segoe UI"/>
+          <w:b/>
+          <w:sz w:val="20"/>
+          <w:szCs w:val="20"/>
+        </w:rPr>
+        <w:t>public synchronized void addReference(EcritureComptable pEcritureComptable)</w:t>
+      </w:r>
+    </w:p>
+    <w:p>
+      <w:pPr>
+        <w:jc w:val="both"/>
+        <w:rPr>
+          <w:rFonts w:ascii="Segoe UI" w:hAnsi="Segoe UI" w:cs="Segoe UI"/>
+          <w:sz w:val="24"/>
+          <w:szCs w:val="24"/>
+          <w:u w:val="single"/>
+        </w:rPr>
+      </w:pPr>
+      <w:r>
+        <w:rPr>
+          <w:rFonts w:ascii="Segoe UI" w:hAnsi="Segoe UI" w:cs="Segoe UI"/>
+          <w:sz w:val="24"/>
+          <w:szCs w:val="24"/>
+          <w:u w:val="single"/>
+        </w:rPr>
+        <w:t>Package com.dummy.myerp.model.bean.comptabilite</w:t>
+      </w:r>
+      <w:r>
+        <w:rPr>
+          <w:rFonts w:ascii="Segoe UI" w:hAnsi="Segoe UI" w:cs="Segoe UI"/>
+          <w:sz w:val="24"/>
+          <w:szCs w:val="24"/>
+          <w:u w:val="single"/>
+        </w:rPr>
+        <w:t> :</w:t>
+      </w:r>
+    </w:p>
+    <w:p>
+      <w:pPr>
+        <w:jc w:val="both"/>
+        <w:rPr>
+          <w:rFonts w:ascii="Segoe UI" w:hAnsi="Segoe UI" w:cs="Segoe UI"/>
+          <w:sz w:val="20"/>
+          <w:szCs w:val="20"/>
+          <w:u w:val="single"/>
+        </w:rPr>
+      </w:pPr>
+      <w:r>
+        <w:rPr>
+          <w:rFonts w:ascii="Segoe UI" w:hAnsi="Segoe UI" w:cs="Segoe UI"/>
+          <w:sz w:val="20"/>
+          <w:szCs w:val="20"/>
+          <w:u w:val="single"/>
+        </w:rPr>
+        <w:t xml:space="preserve">Classe </w:t>
+      </w:r>
+      <w:r>
+        <w:rPr>
+          <w:rFonts w:ascii="Segoe UI" w:hAnsi="Segoe UI" w:cs="Segoe UI"/>
+          <w:sz w:val="20"/>
+          <w:szCs w:val="20"/>
+          <w:u w:val="single"/>
+        </w:rPr>
+        <w:t>CompteComptable :</w:t>
+      </w:r>
+    </w:p>
+    <w:p>
+      <w:pPr>
+        <w:jc w:val="both"/>
+        <w:rPr>
+          <w:rFonts w:ascii="Segoe UI" w:hAnsi="Segoe UI" w:cs="Segoe UI"/>
+          <w:sz w:val="20"/>
+          <w:szCs w:val="20"/>
+        </w:rPr>
+      </w:pPr>
+      <w:r>
+        <w:rPr>
+          <w:rFonts w:ascii="Segoe UI" w:hAnsi="Segoe UI" w:cs="Segoe UI"/>
+          <w:sz w:val="20"/>
+          <w:szCs w:val="20"/>
+        </w:rPr>
+        <w:t xml:space="preserve">Suppression des constructeurs </w:t>
+      </w:r>
+      <w:r>
+        <w:rPr>
+          <w:rFonts w:ascii="Segoe UI" w:hAnsi="Segoe UI" w:cs="Segoe UI"/>
+          <w:b/>
+          <w:sz w:val="20"/>
+          <w:szCs w:val="20"/>
+        </w:rPr>
+        <w:t>public CompteComptable()</w:t>
+      </w:r>
+      <w:r>
+        <w:rPr>
+          <w:rFonts w:ascii="Segoe UI" w:hAnsi="Segoe UI" w:cs="Segoe UI"/>
+          <w:sz w:val="20"/>
+          <w:szCs w:val="20"/>
+        </w:rPr>
+        <w:t xml:space="preserve"> et </w:t>
+      </w:r>
+      <w:r>
+        <w:rPr>
+          <w:rFonts w:ascii="Segoe UI" w:hAnsi="Segoe UI" w:cs="Segoe UI"/>
+          <w:b/>
+          <w:sz w:val="20"/>
+          <w:szCs w:val="20"/>
+        </w:rPr>
+        <w:t>public CompteComptable(Integer pNumero)</w:t>
+      </w:r>
+      <w:r>
+        <w:rPr>
+          <w:rFonts w:ascii="Segoe UI" w:hAnsi="Segoe UI" w:cs="Segoe UI"/>
+          <w:sz w:val="20"/>
+          <w:szCs w:val="20"/>
+        </w:rPr>
+        <w:t xml:space="preserve"> car le champ libelle doit tjrs être renseigné</w:t>
+      </w:r>
+      <w:r>
+        <w:rPr>
+          <w:rFonts w:ascii="Segoe UI" w:hAnsi="Segoe UI" w:cs="Segoe UI"/>
+          <w:sz w:val="20"/>
+          <w:szCs w:val="20"/>
+        </w:rPr>
+        <w:t xml:space="preserve">. </w:t>
+      </w:r>
+    </w:p>
+    <w:p>
+      <w:pPr>
+        <w:jc w:val="both"/>
+        <w:rPr>
+          <w:rFonts w:ascii="Segoe UI" w:hAnsi="Segoe UI" w:cs="Segoe UI"/>
+          <w:sz w:val="20"/>
+          <w:szCs w:val="20"/>
+        </w:rPr>
+      </w:pPr>
+      <w:r>
+        <w:rPr>
+          <w:rFonts w:ascii="Segoe UI" w:hAnsi="Segoe UI" w:cs="Segoe UI"/>
+          <w:sz w:val="20"/>
+          <w:szCs w:val="20"/>
+        </w:rPr>
+        <w:t>Ajout du test de nullité pour la méthode</w:t>
+      </w:r>
+      <w:r>
+        <w:rPr>
+          <w:rFonts w:ascii="Segoe UI" w:hAnsi="Segoe UI" w:cs="Segoe UI"/>
+          <w:sz w:val="20"/>
+          <w:szCs w:val="20"/>
+        </w:rPr>
+        <w:t xml:space="preserve"> </w:t>
+      </w:r>
+      <w:r>
+        <w:rPr>
+          <w:rFonts w:ascii="Segoe UI" w:hAnsi="Segoe UI" w:cs="Segoe UI"/>
+          <w:b/>
+          <w:sz w:val="20"/>
+          <w:szCs w:val="20"/>
+        </w:rPr>
+        <w:t>public static CompteComptable getByNumero</w:t>
+      </w:r>
+      <w:r>
+        <w:rPr>
+          <w:rFonts w:ascii="Segoe UI" w:hAnsi="Segoe UI" w:cs="Segoe UI"/>
+          <w:b/>
+          <w:sz w:val="20"/>
+          <w:szCs w:val="20"/>
+        </w:rPr>
+        <w:t>()</w:t>
+      </w:r>
+    </w:p>
+    <w:p>
+      <w:pPr>
+        <w:jc w:val="both"/>
+        <w:rPr>
+          <w:rFonts w:ascii="Segoe UI" w:hAnsi="Segoe UI" w:cs="Segoe UI"/>
+          <w:sz w:val="20"/>
+          <w:szCs w:val="20"/>
+          <w:u w:val="single"/>
+        </w:rPr>
+      </w:pPr>
+      <w:r>
+        <w:rPr>
+          <w:rFonts w:ascii="Segoe UI" w:hAnsi="Segoe UI" w:cs="Segoe UI"/>
+          <w:sz w:val="20"/>
+          <w:szCs w:val="20"/>
+          <w:u w:val="single"/>
+        </w:rPr>
+        <w:t>Classe EcritureComptable :</w:t>
+      </w:r>
+    </w:p>
+    <w:p>
+      <w:pPr>
+        <w:jc w:val="both"/>
+        <w:rPr>
+          <w:rFonts w:ascii="Segoe UI" w:hAnsi="Segoe UI" w:cs="Segoe UI"/>
+          <w:color w:val="C00000"/>
+          <w:sz w:val="20"/>
+          <w:szCs w:val="20"/>
+        </w:rPr>
+      </w:pPr>
+      <w:r>
+        <w:rPr>
+          <w:rFonts w:ascii="Segoe UI" w:hAnsi="Segoe UI" w:cs="Segoe UI"/>
+          <w:color w:val="C00000"/>
+          <w:sz w:val="20"/>
+          <w:szCs w:val="20"/>
+        </w:rPr>
+        <w:t xml:space="preserve">Correction au niveau de la méthode </w:t>
+      </w:r>
+      <w:r>
+        <w:rPr>
+          <w:rFonts w:ascii="Segoe UI" w:hAnsi="Segoe UI" w:cs="Segoe UI"/>
+          <w:b/>
+          <w:color w:val="C00000"/>
+          <w:sz w:val="20"/>
+          <w:szCs w:val="20"/>
+        </w:rPr>
+        <w:t>public BigDecimal getTotalCredit()</w:t>
+      </w:r>
+      <w:r>
+        <w:rPr>
+          <w:rFonts w:ascii="Segoe UI" w:hAnsi="Segoe UI" w:cs="Segoe UI"/>
+          <w:color w:val="C00000"/>
+          <w:sz w:val="20"/>
+          <w:szCs w:val="20"/>
+        </w:rPr>
+        <w:t>. Pour le bean, on fait appel à getCredit() au lieu de getDebit().</w:t>
+      </w:r>
+    </w:p>
+    <w:p>
+      <w:pPr>
+        <w:jc w:val="both"/>
+        <w:rPr>
+          <w:rFonts w:ascii="Segoe UI" w:hAnsi="Segoe UI" w:cs="Segoe UI"/>
+          <w:color w:val="C00000"/>
+          <w:sz w:val="20"/>
+          <w:szCs w:val="20"/>
+        </w:rPr>
+      </w:pPr>
+      <w:r>
+        <w:rPr>
+          <w:rFonts w:ascii="Segoe UI" w:hAnsi="Segoe UI" w:cs="Segoe UI"/>
+          <w:color w:val="C00000"/>
+          <w:sz w:val="20"/>
+          <w:szCs w:val="20"/>
+        </w:rPr>
+        <w:t xml:space="preserve">Correction au niveau de la méthode </w:t>
+      </w:r>
+      <w:r>
+        <w:rPr>
+          <w:rFonts w:ascii="Segoe UI" w:hAnsi="Segoe UI" w:cs="Segoe UI"/>
+          <w:b/>
+          <w:color w:val="C00000"/>
+          <w:sz w:val="20"/>
+          <w:szCs w:val="20"/>
+        </w:rPr>
+        <w:t>public boolean isEquilibree().</w:t>
+      </w:r>
+      <w:r>
+        <w:rPr>
+          <w:rFonts w:ascii="Segoe UI" w:hAnsi="Segoe UI" w:cs="Segoe UI"/>
+          <w:color w:val="C00000"/>
+          <w:sz w:val="20"/>
+          <w:szCs w:val="20"/>
+        </w:rPr>
+        <w:t xml:space="preserve"> Remplacement de la méthode equals par la méthode compareTo.</w:t>
+      </w:r>
+    </w:p>
+    <w:p>
+      <w:pPr>
+        <w:jc w:val="both"/>
+        <w:rPr>
+          <w:rFonts w:ascii="Segoe UI" w:hAnsi="Segoe UI" w:cs="Segoe UI"/>
+          <w:sz w:val="20"/>
+          <w:szCs w:val="20"/>
+        </w:rPr>
+      </w:pPr>
+      <w:r>
+        <w:rPr>
+          <w:rFonts w:ascii="Segoe UI" w:hAnsi="Segoe UI" w:cs="Segoe UI"/>
+          <w:sz w:val="20"/>
+          <w:szCs w:val="20"/>
+        </w:rPr>
+        <w:t xml:space="preserve">Correction du pattern pour la variable reference : </w:t>
+      </w:r>
+      <w:r>
+        <w:rPr>
+          <w:rFonts w:ascii="Segoe UI" w:hAnsi="Segoe UI" w:cs="Segoe UI"/>
+          <w:sz w:val="20"/>
+          <w:szCs w:val="20"/>
+        </w:rPr>
+        <w:t>remplacement du pattern "\\d{1,5}-\\d{4}/\\d{5}" par "\\w{1,5}-\\d{4}/\\d{5}"</w:t>
+      </w:r>
+      <w:r>
+        <w:rPr>
+          <w:rFonts w:ascii="Segoe UI" w:hAnsi="Segoe UI" w:cs="Segoe UI"/>
+          <w:sz w:val="20"/>
+          <w:szCs w:val="20"/>
+        </w:rPr>
+        <w:t xml:space="preserve"> </w:t>
+      </w:r>
+      <w:r>
+        <w:rPr>
+          <w:rFonts w:ascii="Segoe UI" w:hAnsi="Segoe UI" w:cs="Segoe UI"/>
+          <w:sz w:val="20"/>
+          <w:szCs w:val="20"/>
+        </w:rPr>
+        <w:t>et ajout de l'annotation @NotNull</w:t>
+      </w:r>
+      <w:r>
+        <w:rPr>
+          <w:rFonts w:ascii="Segoe UI" w:hAnsi="Segoe UI" w:cs="Segoe UI"/>
+          <w:sz w:val="20"/>
+          <w:szCs w:val="20"/>
+        </w:rPr>
+        <w:t>.</w:t>
+      </w:r>
+    </w:p>
+    <w:p>
+      <w:pPr>
+        <w:jc w:val="both"/>
+        <w:rPr>
+          <w:rFonts w:ascii="Segoe UI" w:hAnsi="Segoe UI" w:cs="Segoe UI"/>
+          <w:sz w:val="20"/>
+          <w:szCs w:val="20"/>
+          <w:u w:val="single"/>
+        </w:rPr>
+      </w:pPr>
+      <w:r>
+        <w:rPr>
+          <w:rFonts w:ascii="Segoe UI" w:hAnsi="Segoe UI" w:cs="Segoe UI"/>
+          <w:sz w:val="20"/>
+          <w:szCs w:val="20"/>
+          <w:u w:val="single"/>
+        </w:rPr>
+        <w:t>Classe JournalC</w:t>
       </w:r>
       <w:bookmarkStart w:id="0" w:name="_GoBack"/>
       <w:bookmarkEnd w:id="0"/>
@@ -132,639 +770,9 @@
           <w:rFonts w:ascii="Segoe UI" w:hAnsi="Segoe UI" w:cs="Segoe UI"/>
           <w:sz w:val="20"/>
           <w:szCs w:val="20"/>
-        </w:rPr>
-        <w:t>.</w:t>
-      </w:r>
-    </w:p>
-    <w:p>
-      <w:pPr>
-        <w:jc w:val="both"/>
-        <w:rPr>
-          <w:rFonts w:ascii="Segoe UI" w:hAnsi="Segoe UI" w:cs="Segoe UI"/>
-          <w:noProof/>
-          <w:sz w:val="24"/>
-          <w:szCs w:val="24"/>
-          <w:u w:val="single"/>
-        </w:rPr>
-      </w:pPr>
-      <w:r>
-        <w:rPr>
-          <w:rFonts w:ascii="Segoe UI" w:hAnsi="Segoe UI" w:cs="Segoe UI"/>
-          <w:sz w:val="24"/>
-          <w:szCs w:val="24"/>
-          <w:u w:val="single"/>
-        </w:rPr>
-        <w:t xml:space="preserve">Module </w:t>
-      </w:r>
-      <w:r>
-        <w:rPr>
-          <w:rFonts w:ascii="Segoe UI" w:hAnsi="Segoe UI" w:cs="Segoe UI"/>
-          <w:noProof/>
-          <w:sz w:val="24"/>
-          <w:szCs w:val="24"/>
-          <w:u w:val="single"/>
-        </w:rPr>
-        <w:t>myerp</w:t>
-      </w:r>
-      <w:r>
-        <w:rPr>
-          <w:rFonts w:ascii="Segoe UI" w:hAnsi="Segoe UI" w:cs="Segoe UI"/>
-          <w:sz w:val="24"/>
-          <w:szCs w:val="24"/>
-          <w:u w:val="single"/>
-        </w:rPr>
-        <w:t xml:space="preserve"> et tous les sous-modules du projet</w:t>
-      </w:r>
-      <w:r>
-        <w:rPr>
-          <w:rFonts w:ascii="Segoe UI" w:hAnsi="Segoe UI" w:cs="Segoe UI"/>
-          <w:sz w:val="24"/>
-          <w:szCs w:val="24"/>
-          <w:u w:val="single"/>
-        </w:rPr>
-        <w:t xml:space="preserve"> : </w:t>
-      </w:r>
-    </w:p>
-    <w:p>
-      <w:pPr>
-        <w:jc w:val="both"/>
-        <w:rPr>
-          <w:rFonts w:ascii="Segoe UI" w:hAnsi="Segoe UI" w:cs="Segoe UI"/>
-          <w:sz w:val="20"/>
-          <w:szCs w:val="20"/>
-        </w:rPr>
-      </w:pPr>
-      <w:r>
-        <w:rPr>
-          <w:rFonts w:ascii="Segoe UI" w:hAnsi="Segoe UI" w:cs="Segoe UI"/>
-          <w:sz w:val="20"/>
-          <w:szCs w:val="20"/>
-        </w:rPr>
-        <w:t>Fichier pom.xml de chaque module : ajout de la dépendance vers mockito (en effet, le scope test est non transitif).</w:t>
-      </w:r>
-    </w:p>
-    <w:p>
-      <w:pPr>
-        <w:jc w:val="both"/>
-        <w:rPr>
-          <w:rFonts w:ascii="Segoe UI" w:hAnsi="Segoe UI" w:cs="Segoe UI"/>
-          <w:noProof/>
-          <w:sz w:val="24"/>
-          <w:szCs w:val="24"/>
-          <w:u w:val="single"/>
-        </w:rPr>
-      </w:pPr>
-      <w:r>
-        <w:rPr>
-          <w:rFonts w:ascii="Segoe UI" w:hAnsi="Segoe UI" w:cs="Segoe UI"/>
-          <w:sz w:val="24"/>
-          <w:szCs w:val="24"/>
-          <w:u w:val="single"/>
-        </w:rPr>
-        <w:t xml:space="preserve">Module </w:t>
-      </w:r>
-      <w:r>
-        <w:rPr>
-          <w:rFonts w:ascii="Segoe UI" w:hAnsi="Segoe UI" w:cs="Segoe UI"/>
-          <w:noProof/>
-          <w:sz w:val="24"/>
-          <w:szCs w:val="24"/>
-          <w:u w:val="single"/>
-        </w:rPr>
-        <w:t>myerp</w:t>
-      </w:r>
-      <w:r>
-        <w:rPr>
-          <w:rFonts w:ascii="Segoe UI" w:hAnsi="Segoe UI" w:cs="Segoe UI"/>
-          <w:noProof/>
-          <w:sz w:val="24"/>
-          <w:szCs w:val="24"/>
-          <w:u w:val="single"/>
-        </w:rPr>
-        <w:t xml:space="preserve"> et module consumer :</w:t>
-      </w:r>
-    </w:p>
-    <w:p>
-      <w:pPr>
-        <w:jc w:val="both"/>
-        <w:rPr>
-          <w:rFonts w:ascii="Segoe UI" w:hAnsi="Segoe UI" w:cs="Segoe UI"/>
-          <w:sz w:val="20"/>
-          <w:szCs w:val="20"/>
-        </w:rPr>
-      </w:pPr>
-      <w:r>
-        <w:rPr>
-          <w:rFonts w:ascii="Segoe UI" w:hAnsi="Segoe UI" w:cs="Segoe UI"/>
-          <w:sz w:val="20"/>
-          <w:szCs w:val="20"/>
-        </w:rPr>
-        <w:t>Ajout de la dépendance vers la base de données embarquée H2.</w:t>
-      </w:r>
-    </w:p>
-    <w:p>
-      <w:pPr>
-        <w:jc w:val="both"/>
-        <w:rPr>
-          <w:rFonts w:ascii="Segoe UI" w:hAnsi="Segoe UI" w:cs="Segoe UI"/>
-          <w:sz w:val="24"/>
-          <w:szCs w:val="24"/>
-          <w:u w:val="single"/>
-        </w:rPr>
-      </w:pPr>
-      <w:r>
-        <w:rPr>
-          <w:rFonts w:ascii="Segoe UI" w:hAnsi="Segoe UI" w:cs="Segoe UI"/>
-          <w:sz w:val="24"/>
-          <w:szCs w:val="24"/>
-          <w:u w:val="single"/>
-        </w:rPr>
-        <w:t>Package com.dummy.myerp.business.impl</w:t>
-      </w:r>
-      <w:r>
-        <w:rPr>
-          <w:rFonts w:ascii="Segoe UI" w:hAnsi="Segoe UI" w:cs="Segoe UI"/>
-          <w:sz w:val="24"/>
-          <w:szCs w:val="24"/>
-          <w:u w:val="single"/>
-        </w:rPr>
-        <w:t> :</w:t>
-      </w:r>
-    </w:p>
-    <w:p>
-      <w:pPr>
-        <w:jc w:val="both"/>
-        <w:rPr>
-          <w:rFonts w:ascii="Segoe UI" w:hAnsi="Segoe UI" w:cs="Segoe UI"/>
-          <w:sz w:val="20"/>
-          <w:szCs w:val="20"/>
-          <w:u w:val="single"/>
-        </w:rPr>
-      </w:pPr>
-      <w:r>
-        <w:rPr>
-          <w:rFonts w:ascii="Segoe UI" w:hAnsi="Segoe UI" w:cs="Segoe UI"/>
-          <w:sz w:val="20"/>
-          <w:szCs w:val="20"/>
-          <w:u w:val="single"/>
-        </w:rPr>
-        <w:t>Classe BusinessProxyImpl :</w:t>
-      </w:r>
-    </w:p>
-    <w:p>
-      <w:pPr>
-        <w:rPr>
-          <w:rFonts w:ascii="Segoe UI" w:hAnsi="Segoe UI" w:cs="Segoe UI"/>
-          <w:b/>
-          <w:color w:val="FF0000"/>
-          <w:sz w:val="20"/>
-          <w:szCs w:val="20"/>
-        </w:rPr>
-      </w:pPr>
-      <w:r>
-        <w:rPr>
-          <w:rFonts w:ascii="Segoe UI" w:hAnsi="Segoe UI" w:cs="Segoe UI"/>
-          <w:b/>
-          <w:color w:val="FF0000"/>
-          <w:sz w:val="20"/>
-          <w:szCs w:val="20"/>
-        </w:rPr>
-        <w:t>Si daoProxy est null, on lève une exception.</w:t>
-      </w:r>
-    </w:p>
-    <w:p>
-      <w:pPr>
-        <w:jc w:val="both"/>
-        <w:rPr>
-          <w:rFonts w:ascii="Segoe UI" w:hAnsi="Segoe UI" w:cs="Segoe UI"/>
-          <w:sz w:val="24"/>
-          <w:szCs w:val="24"/>
-          <w:u w:val="single"/>
-        </w:rPr>
-      </w:pPr>
-      <w:r>
-        <w:rPr>
-          <w:rFonts w:ascii="Segoe UI" w:hAnsi="Segoe UI" w:cs="Segoe UI"/>
-          <w:sz w:val="24"/>
-          <w:szCs w:val="24"/>
-          <w:u w:val="single"/>
-        </w:rPr>
-        <w:t>Package com.dummy.myerp.business.impl.manager</w:t>
-      </w:r>
-      <w:r>
-        <w:rPr>
-          <w:rFonts w:ascii="Segoe UI" w:hAnsi="Segoe UI" w:cs="Segoe UI"/>
-          <w:sz w:val="24"/>
-          <w:szCs w:val="24"/>
-          <w:u w:val="single"/>
-        </w:rPr>
-        <w:t> :</w:t>
-      </w:r>
-    </w:p>
-    <w:p>
-      <w:pPr>
-        <w:jc w:val="both"/>
-        <w:rPr>
-          <w:rFonts w:ascii="Segoe UI" w:hAnsi="Segoe UI" w:cs="Segoe UI"/>
-          <w:sz w:val="20"/>
-          <w:szCs w:val="20"/>
-          <w:u w:val="single"/>
-        </w:rPr>
-      </w:pPr>
-      <w:r>
-        <w:rPr>
-          <w:rFonts w:ascii="Segoe UI" w:hAnsi="Segoe UI" w:cs="Segoe UI"/>
-          <w:sz w:val="20"/>
-          <w:szCs w:val="20"/>
-          <w:u w:val="single"/>
-        </w:rPr>
-        <w:t>Classe ComptabiliteManagerImpl :</w:t>
-      </w:r>
-      <w:r>
-        <w:rPr>
-          <w:rFonts w:ascii="Segoe UI" w:hAnsi="Segoe UI" w:cs="Segoe UI"/>
-          <w:sz w:val="20"/>
-          <w:szCs w:val="20"/>
-          <w:u w:val="single"/>
-        </w:rPr>
-        <w:t xml:space="preserve"> </w:t>
-      </w:r>
-    </w:p>
-    <w:p>
-      <w:pPr>
-        <w:jc w:val="both"/>
-        <w:rPr>
-          <w:rFonts w:ascii="Segoe UI" w:hAnsi="Segoe UI" w:cs="Segoe UI"/>
-          <w:b/>
-          <w:sz w:val="20"/>
-          <w:szCs w:val="20"/>
-        </w:rPr>
-      </w:pPr>
-      <w:r>
-        <w:rPr>
-          <w:rFonts w:ascii="Segoe UI" w:hAnsi="Segoe UI" w:cs="Segoe UI"/>
-          <w:sz w:val="20"/>
-          <w:szCs w:val="20"/>
-        </w:rPr>
-        <w:t xml:space="preserve">Ajout du check du bean EcritureComptable dans la méthode </w:t>
-      </w:r>
-      <w:r>
-        <w:rPr>
-          <w:rFonts w:ascii="Segoe UI" w:hAnsi="Segoe UI" w:cs="Segoe UI"/>
-          <w:b/>
-          <w:sz w:val="20"/>
-          <w:szCs w:val="20"/>
-        </w:rPr>
-        <w:t>public void updateEcritureComptable(EcritureComptable pEcritureComptable)</w:t>
-      </w:r>
-    </w:p>
-    <w:p>
-      <w:pPr>
-        <w:jc w:val="both"/>
-        <w:rPr>
-          <w:rFonts w:ascii="Segoe UI" w:hAnsi="Segoe UI" w:cs="Segoe UI"/>
-          <w:sz w:val="20"/>
-          <w:szCs w:val="20"/>
-        </w:rPr>
-      </w:pPr>
-      <w:r>
-        <w:rPr>
-          <w:rFonts w:ascii="Segoe UI" w:hAnsi="Segoe UI" w:cs="Segoe UI"/>
-          <w:sz w:val="20"/>
-          <w:szCs w:val="20"/>
-        </w:rPr>
-        <w:t xml:space="preserve">Implémentation de la méthode </w:t>
-      </w:r>
-      <w:r>
-        <w:rPr>
-          <w:rFonts w:ascii="Segoe UI" w:hAnsi="Segoe UI" w:cs="Segoe UI"/>
-          <w:b/>
-          <w:sz w:val="20"/>
-          <w:szCs w:val="20"/>
-        </w:rPr>
-        <w:t>public synchronized void addReference(EcritureComptable pEcritureComptable)</w:t>
-      </w:r>
-    </w:p>
-    <w:p>
-      <w:pPr>
-        <w:jc w:val="both"/>
-        <w:rPr>
-          <w:rFonts w:ascii="Segoe UI" w:hAnsi="Segoe UI" w:cs="Segoe UI"/>
-          <w:sz w:val="24"/>
-          <w:szCs w:val="24"/>
-          <w:u w:val="single"/>
-        </w:rPr>
-      </w:pPr>
-      <w:r>
-        <w:rPr>
-          <w:rFonts w:ascii="Segoe UI" w:hAnsi="Segoe UI" w:cs="Segoe UI"/>
-          <w:sz w:val="24"/>
-          <w:szCs w:val="24"/>
-          <w:u w:val="single"/>
-        </w:rPr>
-        <w:t>Package com.dummy.myerp.model.bean.comptabilite</w:t>
-      </w:r>
-      <w:r>
-        <w:rPr>
-          <w:rFonts w:ascii="Segoe UI" w:hAnsi="Segoe UI" w:cs="Segoe UI"/>
-          <w:sz w:val="24"/>
-          <w:szCs w:val="24"/>
-          <w:u w:val="single"/>
-        </w:rPr>
-        <w:t> :</w:t>
-      </w:r>
-    </w:p>
-    <w:p>
-      <w:pPr>
-        <w:jc w:val="both"/>
-        <w:rPr>
-          <w:rFonts w:ascii="Segoe UI" w:hAnsi="Segoe UI" w:cs="Segoe UI"/>
-          <w:sz w:val="20"/>
-          <w:szCs w:val="20"/>
-          <w:u w:val="single"/>
-        </w:rPr>
-      </w:pPr>
-      <w:r>
-        <w:rPr>
-          <w:rFonts w:ascii="Segoe UI" w:hAnsi="Segoe UI" w:cs="Segoe UI"/>
-          <w:sz w:val="20"/>
-          <w:szCs w:val="20"/>
-          <w:u w:val="single"/>
-        </w:rPr>
-        <w:t xml:space="preserve">Classe </w:t>
-      </w:r>
-      <w:r>
-        <w:rPr>
-          <w:rFonts w:ascii="Segoe UI" w:hAnsi="Segoe UI" w:cs="Segoe UI"/>
-          <w:sz w:val="20"/>
-          <w:szCs w:val="20"/>
-          <w:u w:val="single"/>
-        </w:rPr>
-        <w:t>CompteComptable :</w:t>
-      </w:r>
-    </w:p>
-    <w:p>
-      <w:pPr>
-        <w:jc w:val="both"/>
-        <w:rPr>
-          <w:rFonts w:ascii="Segoe UI" w:hAnsi="Segoe UI" w:cs="Segoe UI"/>
-          <w:sz w:val="20"/>
-          <w:szCs w:val="20"/>
-        </w:rPr>
-      </w:pPr>
-      <w:r>
-        <w:rPr>
-          <w:rFonts w:ascii="Segoe UI" w:hAnsi="Segoe UI" w:cs="Segoe UI"/>
-          <w:sz w:val="20"/>
-          <w:szCs w:val="20"/>
-        </w:rPr>
-        <w:t xml:space="preserve">Suppression des constructeurs </w:t>
-      </w:r>
-      <w:r>
-        <w:rPr>
-          <w:rFonts w:ascii="Segoe UI" w:hAnsi="Segoe UI" w:cs="Segoe UI"/>
-          <w:b/>
-          <w:sz w:val="20"/>
-          <w:szCs w:val="20"/>
-        </w:rPr>
-        <w:t>public CompteComptable()</w:t>
-      </w:r>
-      <w:r>
-        <w:rPr>
-          <w:rFonts w:ascii="Segoe UI" w:hAnsi="Segoe UI" w:cs="Segoe UI"/>
-          <w:sz w:val="20"/>
-          <w:szCs w:val="20"/>
-        </w:rPr>
-        <w:t xml:space="preserve"> et </w:t>
-      </w:r>
-      <w:r>
-        <w:rPr>
-          <w:rFonts w:ascii="Segoe UI" w:hAnsi="Segoe UI" w:cs="Segoe UI"/>
-          <w:b/>
-          <w:sz w:val="20"/>
-          <w:szCs w:val="20"/>
-        </w:rPr>
-        <w:t>public CompteComptable(Integer pNumero)</w:t>
-      </w:r>
-      <w:r>
-        <w:rPr>
-          <w:rFonts w:ascii="Segoe UI" w:hAnsi="Segoe UI" w:cs="Segoe UI"/>
-          <w:sz w:val="20"/>
-          <w:szCs w:val="20"/>
-        </w:rPr>
-        <w:t xml:space="preserve"> car le champ libelle doit tjrs être renseigné</w:t>
-      </w:r>
-      <w:r>
-        <w:rPr>
-          <w:rFonts w:ascii="Segoe UI" w:hAnsi="Segoe UI" w:cs="Segoe UI"/>
-          <w:sz w:val="20"/>
-          <w:szCs w:val="20"/>
-        </w:rPr>
-        <w:t xml:space="preserve">. </w:t>
-      </w:r>
-    </w:p>
-    <w:p>
-      <w:pPr>
-        <w:jc w:val="both"/>
-        <w:rPr>
-          <w:rFonts w:ascii="Segoe UI" w:hAnsi="Segoe UI" w:cs="Segoe UI"/>
-          <w:sz w:val="20"/>
-          <w:szCs w:val="20"/>
-        </w:rPr>
-      </w:pPr>
-      <w:r>
-        <w:rPr>
-          <w:rFonts w:ascii="Segoe UI" w:hAnsi="Segoe UI" w:cs="Segoe UI"/>
-          <w:sz w:val="20"/>
-          <w:szCs w:val="20"/>
-        </w:rPr>
-        <w:t>Ajout du test de nullité pour la méthode</w:t>
-      </w:r>
-      <w:r>
-        <w:rPr>
-          <w:rFonts w:ascii="Segoe UI" w:hAnsi="Segoe UI" w:cs="Segoe UI"/>
-          <w:sz w:val="20"/>
-          <w:szCs w:val="20"/>
-        </w:rPr>
-        <w:t xml:space="preserve"> </w:t>
-      </w:r>
-      <w:r>
-        <w:rPr>
-          <w:rFonts w:ascii="Segoe UI" w:hAnsi="Segoe UI" w:cs="Segoe UI"/>
-          <w:b/>
-          <w:sz w:val="20"/>
-          <w:szCs w:val="20"/>
-        </w:rPr>
-        <w:t>public static CompteComptable getByNumero</w:t>
-      </w:r>
-      <w:r>
-        <w:rPr>
-          <w:rFonts w:ascii="Segoe UI" w:hAnsi="Segoe UI" w:cs="Segoe UI"/>
-          <w:b/>
-          <w:sz w:val="20"/>
-          <w:szCs w:val="20"/>
-        </w:rPr>
-        <w:t>()</w:t>
-      </w:r>
-    </w:p>
-    <w:p>
-      <w:pPr>
-        <w:jc w:val="both"/>
-        <w:rPr>
-          <w:rFonts w:ascii="Segoe UI" w:hAnsi="Segoe UI" w:cs="Segoe UI"/>
-          <w:sz w:val="20"/>
-          <w:szCs w:val="20"/>
-          <w:u w:val="single"/>
-        </w:rPr>
-      </w:pPr>
-      <w:r>
-        <w:rPr>
-          <w:rFonts w:ascii="Segoe UI" w:hAnsi="Segoe UI" w:cs="Segoe UI"/>
-          <w:sz w:val="20"/>
-          <w:szCs w:val="20"/>
-          <w:u w:val="single"/>
-        </w:rPr>
-        <w:t>Classe EcritureComptable :</w:t>
-      </w:r>
-    </w:p>
-    <w:p>
-      <w:pPr>
-        <w:jc w:val="both"/>
-        <w:rPr>
-          <w:rFonts w:ascii="Segoe UI" w:hAnsi="Segoe UI" w:cs="Segoe UI"/>
-          <w:sz w:val="20"/>
-          <w:szCs w:val="20"/>
-        </w:rPr>
-      </w:pPr>
-      <w:r>
-        <w:rPr>
-          <w:rFonts w:ascii="Segoe UI" w:hAnsi="Segoe UI" w:cs="Segoe UI"/>
-          <w:sz w:val="20"/>
-          <w:szCs w:val="20"/>
-        </w:rPr>
-        <w:t xml:space="preserve">Correction au niveau de la méthode </w:t>
-      </w:r>
-      <w:r>
-        <w:rPr>
-          <w:rFonts w:ascii="Segoe UI" w:hAnsi="Segoe UI" w:cs="Segoe UI"/>
-          <w:b/>
-          <w:sz w:val="20"/>
-          <w:szCs w:val="20"/>
-        </w:rPr>
-        <w:t>public BigDecimal getTotalCredit()</w:t>
-      </w:r>
-      <w:r>
-        <w:rPr>
-          <w:rFonts w:ascii="Segoe UI" w:hAnsi="Segoe UI" w:cs="Segoe UI"/>
-          <w:sz w:val="20"/>
-          <w:szCs w:val="20"/>
-        </w:rPr>
-        <w:t>. Pour le bean, on fait appel à getCredit() au lieu de getDebit().</w:t>
-      </w:r>
-    </w:p>
-    <w:p>
-      <w:pPr>
-        <w:jc w:val="both"/>
-        <w:rPr>
-          <w:rFonts w:ascii="Segoe UI" w:hAnsi="Segoe UI" w:cs="Segoe UI"/>
-          <w:sz w:val="20"/>
-          <w:szCs w:val="20"/>
-        </w:rPr>
-      </w:pPr>
-      <w:r>
-        <w:rPr>
-          <w:rFonts w:ascii="Segoe UI" w:hAnsi="Segoe UI" w:cs="Segoe UI"/>
-          <w:sz w:val="20"/>
-          <w:szCs w:val="20"/>
-        </w:rPr>
-        <w:t xml:space="preserve">Correction au niveau de la méthode </w:t>
-      </w:r>
-      <w:r>
-        <w:rPr>
-          <w:rFonts w:ascii="Segoe UI" w:hAnsi="Segoe UI" w:cs="Segoe UI"/>
-          <w:b/>
-          <w:sz w:val="20"/>
-          <w:szCs w:val="20"/>
-        </w:rPr>
-        <w:t>public boolean isEquilibree().</w:t>
-      </w:r>
-      <w:r>
-        <w:rPr>
-          <w:rFonts w:ascii="Segoe UI" w:hAnsi="Segoe UI" w:cs="Segoe UI"/>
-          <w:sz w:val="20"/>
-          <w:szCs w:val="20"/>
-        </w:rPr>
-        <w:t xml:space="preserve"> Remplacement de la méthode equals par la méthode compareTo.</w:t>
-      </w:r>
-    </w:p>
-    <w:p>
-      <w:pPr>
-        <w:jc w:val="both"/>
-        <w:rPr>
-          <w:rFonts w:ascii="Segoe UI" w:hAnsi="Segoe UI" w:cs="Segoe UI"/>
-          <w:sz w:val="20"/>
-          <w:szCs w:val="20"/>
-        </w:rPr>
-      </w:pPr>
-      <w:r>
-        <w:rPr>
-          <w:rFonts w:ascii="Segoe UI" w:hAnsi="Segoe UI" w:cs="Segoe UI"/>
-          <w:sz w:val="20"/>
-          <w:szCs w:val="20"/>
-        </w:rPr>
-        <w:t xml:space="preserve">Correction du pattern pour la variable reference : </w:t>
-      </w:r>
-      <w:r>
-        <w:rPr>
-          <w:rFonts w:ascii="Segoe UI" w:hAnsi="Segoe UI" w:cs="Segoe UI"/>
-          <w:sz w:val="20"/>
-          <w:szCs w:val="20"/>
-        </w:rPr>
-        <w:t>remplacement du pattern "\\d{1,5}-\\d{4}/\\d{5}" par "\\w{1,5}-\\d{4}/\\d{5}"</w:t>
-      </w:r>
-      <w:r>
-        <w:rPr>
-          <w:rFonts w:ascii="Segoe UI" w:hAnsi="Segoe UI" w:cs="Segoe UI"/>
-          <w:sz w:val="20"/>
-          <w:szCs w:val="20"/>
-        </w:rPr>
-        <w:t xml:space="preserve"> </w:t>
-      </w:r>
-      <w:r>
-        <w:rPr>
-          <w:rFonts w:ascii="Segoe UI" w:hAnsi="Segoe UI" w:cs="Segoe UI"/>
-          <w:sz w:val="20"/>
-          <w:szCs w:val="20"/>
-        </w:rPr>
-        <w:t>et ajout de l'annotation @NotNull</w:t>
-      </w:r>
-      <w:r>
-        <w:rPr>
-          <w:rFonts w:ascii="Segoe UI" w:hAnsi="Segoe UI" w:cs="Segoe UI"/>
-          <w:sz w:val="20"/>
-          <w:szCs w:val="20"/>
-        </w:rPr>
-        <w:t>.</w:t>
-      </w:r>
-    </w:p>
-    <w:p>
-      <w:pPr>
-        <w:jc w:val="both"/>
-        <w:rPr>
-          <w:rFonts w:ascii="Segoe UI" w:hAnsi="Segoe UI" w:cs="Segoe UI"/>
-          <w:sz w:val="20"/>
-          <w:szCs w:val="20"/>
-          <w:u w:val="single"/>
-        </w:rPr>
-      </w:pPr>
-      <w:r>
-        <w:rPr>
-          <w:rFonts w:ascii="Segoe UI" w:hAnsi="Segoe UI" w:cs="Segoe UI"/>
-          <w:sz w:val="20"/>
-          <w:szCs w:val="20"/>
-          <w:u w:val="single"/>
-        </w:rPr>
-        <w:t xml:space="preserve">Classe JournalComptable : </w:t>
+          <w:u w:val="single"/>
+        </w:rPr>
+        <w:t xml:space="preserve">omptable : </w:t>
       </w:r>
     </w:p>
     <w:p>
@@ -868,105 +876,19 @@
         <w:jc w:val="both"/>
         <w:rPr>
           <w:rFonts w:ascii="Segoe UI" w:hAnsi="Segoe UI" w:cs="Segoe UI"/>
-          <w:sz w:val="20"/>
-          <w:szCs w:val="20"/>
-        </w:rPr>
-      </w:pPr>
-      <w:r>
-        <w:rPr>
-          <w:rFonts w:ascii="Segoe UI" w:hAnsi="Segoe UI" w:cs="Segoe UI"/>
-          <w:sz w:val="20"/>
-          <w:szCs w:val="20"/>
-        </w:rPr>
-        <w:t xml:space="preserve">Il manquait une virgule entre </w:t>
-      </w:r>
-      <w:r>
-        <w:rPr>
-          <w:rFonts w:ascii="Segoe UI" w:hAnsi="Segoe UI" w:cs="Segoe UI"/>
-          <w:sz w:val="20"/>
-          <w:szCs w:val="20"/>
-        </w:rPr>
-        <w:t>les champs « </w:t>
-      </w:r>
-      <w:r>
-        <w:rPr>
-          <w:rFonts w:ascii="Segoe UI" w:hAnsi="Segoe UI" w:cs="Segoe UI"/>
-          <w:sz w:val="20"/>
-          <w:szCs w:val="20"/>
-        </w:rPr>
-        <w:t>debit</w:t>
-      </w:r>
-      <w:r>
-        <w:rPr>
-          <w:rFonts w:ascii="Segoe UI" w:hAnsi="Segoe UI" w:cs="Segoe UI"/>
-          <w:sz w:val="20"/>
-          <w:szCs w:val="20"/>
-        </w:rPr>
-        <w:t> »</w:t>
-      </w:r>
-      <w:r>
-        <w:rPr>
-          <w:rFonts w:ascii="Segoe UI" w:hAnsi="Segoe UI" w:cs="Segoe UI"/>
-          <w:sz w:val="20"/>
-          <w:szCs w:val="20"/>
-        </w:rPr>
-        <w:t xml:space="preserve"> et </w:t>
-      </w:r>
-      <w:r>
-        <w:rPr>
-          <w:rFonts w:ascii="Segoe UI" w:hAnsi="Segoe UI" w:cs="Segoe UI"/>
-          <w:sz w:val="20"/>
-          <w:szCs w:val="20"/>
-        </w:rPr>
-        <w:t>« </w:t>
-      </w:r>
-      <w:r>
-        <w:rPr>
-          <w:rFonts w:ascii="Segoe UI" w:hAnsi="Segoe UI" w:cs="Segoe UI"/>
-          <w:sz w:val="20"/>
-          <w:szCs w:val="20"/>
-        </w:rPr>
-        <w:t>credit</w:t>
-      </w:r>
-      <w:r>
-        <w:rPr>
-          <w:rFonts w:ascii="Segoe UI" w:hAnsi="Segoe UI" w:cs="Segoe UI"/>
-          <w:sz w:val="20"/>
-          <w:szCs w:val="20"/>
-        </w:rPr>
-        <w:t> »</w:t>
-      </w:r>
-      <w:r>
-        <w:rPr>
-          <w:rFonts w:ascii="Segoe UI" w:hAnsi="Segoe UI" w:cs="Segoe UI"/>
-          <w:sz w:val="20"/>
-          <w:szCs w:val="20"/>
-        </w:rPr>
-        <w:t xml:space="preserve"> dans </w:t>
-      </w:r>
-      <w:r>
-        <w:rPr>
-          <w:rFonts w:ascii="Segoe UI" w:hAnsi="Segoe UI" w:cs="Segoe UI"/>
-          <w:sz w:val="20"/>
-          <w:szCs w:val="20"/>
-        </w:rPr>
-        <w:t xml:space="preserve">la propriété </w:t>
-      </w:r>
-      <w:r>
-        <w:rPr>
-          <w:rFonts w:ascii="Segoe UI" w:hAnsi="Segoe UI" w:cs="Segoe UI"/>
-          <w:sz w:val="20"/>
-          <w:szCs w:val="20"/>
-        </w:rPr>
-        <w:t>SQLinsertListLigneEcritureComptable</w:t>
-      </w:r>
-      <w:r>
-        <w:rPr>
-          <w:rFonts w:ascii="Segoe UI" w:hAnsi="Segoe UI" w:cs="Segoe UI"/>
-          <w:sz w:val="20"/>
-          <w:szCs w:val="20"/>
-        </w:rPr>
-        <w:t>.</w:t>
+          <w:color w:val="C00000"/>
+          <w:sz w:val="20"/>
+          <w:szCs w:val="20"/>
+        </w:rPr>
+      </w:pPr>
+      <w:r>
+        <w:rPr>
+          <w:rFonts w:ascii="Segoe UI" w:hAnsi="Segoe UI" w:cs="Segoe UI"/>
+          <w:color w:val="C00000"/>
+          <w:sz w:val="20"/>
+          <w:szCs w:val="20"/>
+        </w:rPr>
+        <w:t>Il manquait une virgule entre les champs « debit » et « credit » dans la propriété SQLinsertListLigneEcritureComptable.</w:t>
       </w:r>
     </w:p>
     <w:p>
@@ -2514,7 +2436,7 @@
 </file>
 
 <file path=customXml/itemProps1.xml><?xml version="1.0" encoding="utf-8"?>
-<ds:datastoreItem xmlns:ds="http://schemas.openxmlformats.org/officeDocument/2006/customXml" ds:itemID="{0D1B0335-5057-484F-B214-0AD7913A722B}">
+<ds:datastoreItem xmlns:ds="http://schemas.openxmlformats.org/officeDocument/2006/customXml" ds:itemID="{33736BE5-4D2C-441D-AC00-712355F6B8CD}">
   <ds:schemaRefs>
     <ds:schemaRef ds:uri="http://schemas.openxmlformats.org/officeDocument/2006/bibliography"/>
   </ds:schemaRefs>

</xml_diff>